<commit_message>
Scenarios, Help, Credits,Activity Diagram, State Chart Explanation
Scenarios are added for Help and Credit pages, activity diagram is added. State Chart Diagram explanations are made.
</commit_message>
<xml_diff>
--- a/New Analysis Report.docx
+++ b/New Analysis Report.docx
@@ -1,6 +1,6 @@
 
 <file path=word/document.xml><?xml version="1.0" encoding="utf-8"?>
-<w:document xmlns:wpc="http://schemas.microsoft.com/office/word/2010/wordprocessingCanvas" xmlns:mc="http://schemas.openxmlformats.org/markup-compatibility/2006" xmlns:o="urn:schemas-microsoft-com:office:office" xmlns:r="http://schemas.openxmlformats.org/officeDocument/2006/relationships" xmlns:m="http://schemas.openxmlformats.org/officeDocument/2006/math" xmlns:v="urn:schemas-microsoft-com:vml" xmlns:wp14="http://schemas.microsoft.com/office/word/2010/wordprocessingDrawing" xmlns:wp="http://schemas.openxmlformats.org/drawingml/2006/wordprocessingDrawing" xmlns:w10="urn:schemas-microsoft-com:office:word" xmlns:w="http://schemas.openxmlformats.org/wordprocessingml/2006/main" xmlns:w14="http://schemas.microsoft.com/office/word/2010/wordml" xmlns:wpg="http://schemas.microsoft.com/office/word/2010/wordprocessingGroup" xmlns:wpi="http://schemas.microsoft.com/office/word/2010/wordprocessingInk" xmlns:wne="http://schemas.microsoft.com/office/word/2006/wordml" xmlns:wps="http://schemas.microsoft.com/office/word/2010/wordprocessingShape" mc:Ignorable="w14 wp14">
+<w:document xmlns:wpc="http://schemas.microsoft.com/office/word/2010/wordprocessingCanvas" xmlns:mc="http://schemas.openxmlformats.org/markup-compatibility/2006" xmlns:o="urn:schemas-microsoft-com:office:office" xmlns:r="http://schemas.openxmlformats.org/officeDocument/2006/relationships" xmlns:m="http://schemas.openxmlformats.org/officeDocument/2006/math" xmlns:v="urn:schemas-microsoft-com:vml" xmlns:wp14="http://schemas.microsoft.com/office/word/2010/wordprocessingDrawing" xmlns:wp="http://schemas.openxmlformats.org/drawingml/2006/wordprocessingDrawing" xmlns:w10="urn:schemas-microsoft-com:office:word" xmlns:w="http://schemas.openxmlformats.org/wordprocessingml/2006/main" xmlns:w14="http://schemas.microsoft.com/office/word/2010/wordml" xmlns:w15="http://schemas.microsoft.com/office/word/2012/wordml" xmlns:wpg="http://schemas.microsoft.com/office/word/2010/wordprocessingGroup" xmlns:wpi="http://schemas.microsoft.com/office/word/2010/wordprocessingInk" xmlns:wne="http://schemas.microsoft.com/office/word/2006/wordml" xmlns:wps="http://schemas.microsoft.com/office/word/2010/wordprocessingShape" mc:Ignorable="w14 w15 wp14">
   <w:body>
     <w:p>
       <w:pPr>
@@ -20,7 +20,6 @@
         <w:rPr>
           <w:rFonts w:ascii="Times New Roman" w:hAnsi="Times New Roman"/>
           <w:noProof/>
-          <w:lang w:val="az-Latn-AZ" w:eastAsia="az-Latn-AZ"/>
         </w:rPr>
         <mc:AlternateContent>
           <mc:Choice Requires="wps">
@@ -116,7 +115,7 @@
           </mc:Choice>
           <mc:Fallback>
             <w:pict>
-              <v:shapetype id="_x0000_t202" coordsize="21600,21600" o:spt="202" path="m,l,21600r21600,l21600,xe">
+              <v:shapetype w14:anchorId="356309B6" id="_x0000_t202" coordsize="21600,21600" o:spt="202" path="m,l,21600r21600,l21600,xe">
                 <v:stroke joinstyle="miter"/>
                 <v:path gradientshapeok="t" o:connecttype="rect"/>
               </v:shapetype>
@@ -155,7 +154,6 @@
           <w:noProof/>
           <w:sz w:val="44"/>
           <w:szCs w:val="44"/>
-          <w:lang w:val="az-Latn-AZ" w:eastAsia="az-Latn-AZ"/>
         </w:rPr>
         <w:drawing>
           <wp:anchor distT="0" distB="0" distL="114300" distR="114300" simplePos="0" relativeHeight="251659264" behindDoc="1" locked="0" layoutInCell="1" allowOverlap="1" wp14:anchorId="5C29CB56" wp14:editId="7873F149">
@@ -191,7 +189,7 @@
                     </pic:cNvPicPr>
                   </pic:nvPicPr>
                   <pic:blipFill>
-                    <a:blip r:embed="rId8">
+                    <a:blip r:embed="rId7">
                       <a:extLst>
                         <a:ext uri="{28A0092B-C50C-407E-A947-70E740481C1C}">
                           <a14:useLocalDpi xmlns:a14="http://schemas.microsoft.com/office/drawing/2010/main" val="0"/>
@@ -228,6 +226,7 @@
           </wp:anchor>
         </w:drawing>
       </w:r>
+      <w:proofErr w:type="spellStart"/>
       <w:r>
         <w:rPr>
           <w:rFonts w:ascii="Times New Roman" w:hAnsi="Times New Roman"/>
@@ -235,7 +234,17 @@
           <w:sz w:val="44"/>
           <w:szCs w:val="44"/>
         </w:rPr>
-        <w:t>Bilkent University</w:t>
+        <w:t>Bilkent</w:t>
+      </w:r>
+      <w:proofErr w:type="spellEnd"/>
+      <w:r>
+        <w:rPr>
+          <w:rFonts w:ascii="Times New Roman" w:hAnsi="Times New Roman"/>
+          <w:b/>
+          <w:sz w:val="44"/>
+          <w:szCs w:val="44"/>
+        </w:rPr>
+        <w:t xml:space="preserve"> University</w:t>
       </w:r>
     </w:p>
     <w:p>
@@ -279,7 +288,7 @@
     </w:p>
     <w:p>
       <w:pPr>
-        <w:pStyle w:val="a4"/>
+        <w:pStyle w:val="Title"/>
         <w:spacing w:line="360" w:lineRule="auto"/>
         <w:rPr>
           <w:rFonts w:ascii="Times New Roman" w:hAnsi="Times New Roman" w:cs="Times New Roman"/>
@@ -348,7 +357,7 @@
     </w:p>
     <w:p>
       <w:pPr>
-        <w:pStyle w:val="a6"/>
+        <w:pStyle w:val="NormalWeb"/>
         <w:spacing w:before="0" w:beforeAutospacing="0" w:after="0" w:afterAutospacing="0" w:line="360" w:lineRule="auto"/>
         <w:rPr>
           <w:color w:val="000000"/>
@@ -358,7 +367,7 @@
     </w:p>
     <w:p>
       <w:pPr>
-        <w:pStyle w:val="a6"/>
+        <w:pStyle w:val="NormalWeb"/>
         <w:spacing w:before="0" w:beforeAutospacing="0" w:after="0" w:afterAutospacing="0" w:line="480" w:lineRule="auto"/>
         <w:rPr>
           <w:b/>
@@ -491,8 +500,20 @@
           <w:szCs w:val="28"/>
           <w:lang w:val="en-US"/>
         </w:rPr>
-        <w:t>……………………………………………….</w:t>
-      </w:r>
+        <w:t>………………………………………………</w:t>
+      </w:r>
+      <w:proofErr w:type="gramStart"/>
+      <w:r>
+        <w:rPr>
+          <w:b/>
+          <w:color w:val="000000"/>
+          <w:sz w:val="28"/>
+          <w:szCs w:val="28"/>
+          <w:lang w:val="en-US"/>
+        </w:rPr>
+        <w:t>.</w:t>
+      </w:r>
+      <w:proofErr w:type="gramEnd"/>
       <w:r>
         <w:rPr>
           <w:b/>
@@ -828,7 +849,7 @@
     </w:p>
     <w:p>
       <w:pPr>
-        <w:pStyle w:val="a6"/>
+        <w:pStyle w:val="NormalWeb"/>
         <w:spacing w:before="0" w:beforeAutospacing="0" w:after="0" w:afterAutospacing="0" w:line="480" w:lineRule="auto"/>
         <w:rPr>
           <w:b/>
@@ -882,7 +903,7 @@
     </w:p>
     <w:p>
       <w:pPr>
-        <w:pStyle w:val="a6"/>
+        <w:pStyle w:val="NormalWeb"/>
         <w:spacing w:before="0" w:beforeAutospacing="0" w:after="0" w:afterAutospacing="0" w:line="480" w:lineRule="auto"/>
         <w:rPr>
           <w:b/>
@@ -895,7 +916,7 @@
     </w:p>
     <w:p>
       <w:pPr>
-        <w:pStyle w:val="a6"/>
+        <w:pStyle w:val="NormalWeb"/>
         <w:spacing w:before="0" w:beforeAutospacing="0" w:after="0" w:afterAutospacing="0" w:line="360" w:lineRule="auto"/>
         <w:rPr>
           <w:color w:val="000000"/>
@@ -905,7 +926,7 @@
     </w:p>
     <w:p>
       <w:pPr>
-        <w:pStyle w:val="a6"/>
+        <w:pStyle w:val="NormalWeb"/>
         <w:spacing w:before="0" w:beforeAutospacing="0" w:after="0" w:afterAutospacing="0" w:line="360" w:lineRule="auto"/>
         <w:rPr>
           <w:color w:val="000000"/>
@@ -915,7 +936,7 @@
     </w:p>
     <w:p>
       <w:pPr>
-        <w:pStyle w:val="a6"/>
+        <w:pStyle w:val="NormalWeb"/>
         <w:spacing w:before="0" w:beforeAutospacing="0" w:after="0" w:afterAutospacing="0" w:line="360" w:lineRule="auto"/>
         <w:rPr>
           <w:color w:val="000000"/>
@@ -925,7 +946,7 @@
     </w:p>
     <w:p>
       <w:pPr>
-        <w:pStyle w:val="a6"/>
+        <w:pStyle w:val="NormalWeb"/>
         <w:spacing w:before="0" w:beforeAutospacing="0" w:after="0" w:afterAutospacing="0" w:line="360" w:lineRule="auto"/>
         <w:rPr>
           <w:color w:val="000000"/>
@@ -935,7 +956,7 @@
     </w:p>
     <w:p>
       <w:pPr>
-        <w:pStyle w:val="a6"/>
+        <w:pStyle w:val="NormalWeb"/>
         <w:spacing w:before="0" w:beforeAutospacing="0" w:after="0" w:afterAutospacing="0" w:line="360" w:lineRule="auto"/>
         <w:rPr>
           <w:color w:val="000000"/>
@@ -945,7 +966,7 @@
     </w:p>
     <w:p>
       <w:pPr>
-        <w:pStyle w:val="a6"/>
+        <w:pStyle w:val="NormalWeb"/>
         <w:spacing w:before="0" w:beforeAutospacing="0" w:after="0" w:afterAutospacing="0" w:line="360" w:lineRule="auto"/>
         <w:rPr>
           <w:color w:val="000000"/>
@@ -955,7 +976,7 @@
     </w:p>
     <w:p>
       <w:pPr>
-        <w:pStyle w:val="a6"/>
+        <w:pStyle w:val="NormalWeb"/>
         <w:spacing w:before="0" w:beforeAutospacing="0" w:after="0" w:afterAutospacing="0" w:line="360" w:lineRule="auto"/>
         <w:rPr>
           <w:color w:val="000000"/>
@@ -965,7 +986,7 @@
     </w:p>
     <w:p>
       <w:pPr>
-        <w:pStyle w:val="a6"/>
+        <w:pStyle w:val="NormalWeb"/>
         <w:spacing w:before="0" w:beforeAutospacing="0" w:after="0" w:afterAutospacing="0" w:line="360" w:lineRule="auto"/>
         <w:rPr>
           <w:color w:val="000000"/>
@@ -975,7 +996,7 @@
     </w:p>
     <w:p>
       <w:pPr>
-        <w:pStyle w:val="a6"/>
+        <w:pStyle w:val="NormalWeb"/>
         <w:spacing w:before="0" w:beforeAutospacing="0" w:after="0" w:afterAutospacing="0" w:line="360" w:lineRule="auto"/>
         <w:rPr>
           <w:color w:val="000000"/>
@@ -985,7 +1006,7 @@
     </w:p>
     <w:p>
       <w:pPr>
-        <w:pStyle w:val="a6"/>
+        <w:pStyle w:val="NormalWeb"/>
         <w:spacing w:before="0" w:beforeAutospacing="0" w:after="0" w:afterAutospacing="0" w:line="360" w:lineRule="auto"/>
         <w:rPr>
           <w:color w:val="000000"/>
@@ -995,7 +1016,7 @@
     </w:p>
     <w:p>
       <w:pPr>
-        <w:pStyle w:val="a6"/>
+        <w:pStyle w:val="NormalWeb"/>
         <w:spacing w:before="0" w:beforeAutospacing="0" w:after="0" w:afterAutospacing="0" w:line="360" w:lineRule="auto"/>
         <w:rPr>
           <w:color w:val="000000"/>
@@ -1005,7 +1026,7 @@
     </w:p>
     <w:p>
       <w:pPr>
-        <w:pStyle w:val="a6"/>
+        <w:pStyle w:val="NormalWeb"/>
         <w:spacing w:before="0" w:beforeAutospacing="0" w:after="0" w:afterAutospacing="0" w:line="360" w:lineRule="auto"/>
         <w:rPr>
           <w:color w:val="000000"/>
@@ -1015,7 +1036,7 @@
     </w:p>
     <w:p>
       <w:pPr>
-        <w:pStyle w:val="a6"/>
+        <w:pStyle w:val="NormalWeb"/>
         <w:spacing w:before="0" w:beforeAutospacing="0" w:after="0" w:afterAutospacing="0" w:line="360" w:lineRule="auto"/>
         <w:rPr>
           <w:color w:val="000000"/>
@@ -1025,7 +1046,7 @@
     </w:p>
     <w:p>
       <w:pPr>
-        <w:pStyle w:val="a6"/>
+        <w:pStyle w:val="NormalWeb"/>
         <w:spacing w:before="0" w:beforeAutospacing="0" w:after="0" w:afterAutospacing="0" w:line="360" w:lineRule="auto"/>
         <w:rPr>
           <w:color w:val="000000"/>
@@ -1035,7 +1056,7 @@
     </w:p>
     <w:p>
       <w:pPr>
-        <w:pStyle w:val="a6"/>
+        <w:pStyle w:val="NormalWeb"/>
         <w:spacing w:before="0" w:beforeAutospacing="0" w:after="0" w:afterAutospacing="0" w:line="360" w:lineRule="auto"/>
         <w:rPr>
           <w:color w:val="000000"/>
@@ -1045,7 +1066,7 @@
     </w:p>
     <w:p>
       <w:pPr>
-        <w:pStyle w:val="a6"/>
+        <w:pStyle w:val="NormalWeb"/>
         <w:spacing w:before="0" w:beforeAutospacing="0" w:after="0" w:afterAutospacing="0" w:line="360" w:lineRule="auto"/>
         <w:rPr>
           <w:color w:val="000000"/>
@@ -1055,7 +1076,7 @@
     </w:p>
     <w:p>
       <w:pPr>
-        <w:pStyle w:val="a6"/>
+        <w:pStyle w:val="NormalWeb"/>
         <w:spacing w:before="0" w:beforeAutospacing="0" w:after="0" w:afterAutospacing="0" w:line="360" w:lineRule="auto"/>
         <w:rPr>
           <w:color w:val="000000"/>
@@ -1139,7 +1160,7 @@
     </w:p>
     <w:p>
       <w:pPr>
-        <w:pStyle w:val="a3"/>
+        <w:pStyle w:val="ListParagraph"/>
         <w:numPr>
           <w:ilvl w:val="0"/>
           <w:numId w:val="1"/>
@@ -1164,7 +1185,7 @@
     </w:p>
     <w:p>
       <w:pPr>
-        <w:pStyle w:val="a3"/>
+        <w:pStyle w:val="ListParagraph"/>
         <w:spacing w:line="480" w:lineRule="auto"/>
         <w:rPr>
           <w:rFonts w:ascii="Times New Roman" w:hAnsi="Times New Roman" w:cs="Times New Roman"/>
@@ -1311,7 +1332,7 @@
     </w:p>
     <w:p>
       <w:pPr>
-        <w:pStyle w:val="a3"/>
+        <w:pStyle w:val="ListParagraph"/>
         <w:spacing w:line="480" w:lineRule="auto"/>
         <w:rPr>
           <w:rFonts w:ascii="Times New Roman" w:hAnsi="Times New Roman" w:cs="Times New Roman"/>
@@ -1472,7 +1493,7 @@
     </w:p>
     <w:p>
       <w:pPr>
-        <w:pStyle w:val="a3"/>
+        <w:pStyle w:val="ListParagraph"/>
         <w:numPr>
           <w:ilvl w:val="0"/>
           <w:numId w:val="1"/>
@@ -1506,7 +1527,7 @@
     </w:p>
     <w:p>
       <w:pPr>
-        <w:pStyle w:val="a3"/>
+        <w:pStyle w:val="ListParagraph"/>
         <w:spacing w:line="480" w:lineRule="auto"/>
         <w:rPr>
           <w:rFonts w:ascii="Times New Roman" w:hAnsi="Times New Roman" w:cs="Times New Roman"/>
@@ -1522,7 +1543,21 @@
         <w:rPr>
           <w:rFonts w:ascii="Times New Roman" w:hAnsi="Times New Roman" w:cs="Times New Roman"/>
         </w:rPr>
-        <w:t>Rival can not know the certain place of the piece</w:t>
+        <w:t xml:space="preserve">Rival </w:t>
+      </w:r>
+      <w:proofErr w:type="spellStart"/>
+      <w:r>
+        <w:rPr>
+          <w:rFonts w:ascii="Times New Roman" w:hAnsi="Times New Roman" w:cs="Times New Roman"/>
+        </w:rPr>
+        <w:t>can not</w:t>
+      </w:r>
+      <w:proofErr w:type="spellEnd"/>
+      <w:r>
+        <w:rPr>
+          <w:rFonts w:ascii="Times New Roman" w:hAnsi="Times New Roman" w:cs="Times New Roman"/>
+        </w:rPr>
+        <w:t xml:space="preserve"> know the certain place of the piece</w:t>
       </w:r>
       <w:r>
         <w:rPr>
@@ -1563,7 +1598,7 @@
     </w:p>
     <w:p>
       <w:pPr>
-        <w:pStyle w:val="a3"/>
+        <w:pStyle w:val="ListParagraph"/>
         <w:spacing w:line="480" w:lineRule="auto"/>
         <w:rPr>
           <w:rFonts w:ascii="Times New Roman" w:hAnsi="Times New Roman" w:cs="Times New Roman"/>
@@ -1590,25 +1625,25 @@
     </w:p>
     <w:p>
       <w:pPr>
-        <w:pStyle w:val="a3"/>
-        <w:spacing w:line="480" w:lineRule="auto"/>
-        <w:rPr>
-          <w:rFonts w:ascii="Times New Roman" w:hAnsi="Times New Roman" w:cs="Times New Roman"/>
-        </w:rPr>
-      </w:pPr>
-    </w:p>
-    <w:p>
-      <w:pPr>
-        <w:pStyle w:val="a3"/>
-        <w:spacing w:line="480" w:lineRule="auto"/>
-        <w:rPr>
-          <w:rFonts w:ascii="Times New Roman" w:hAnsi="Times New Roman" w:cs="Times New Roman"/>
-        </w:rPr>
-      </w:pPr>
-    </w:p>
-    <w:p>
-      <w:pPr>
-        <w:pStyle w:val="a3"/>
+        <w:pStyle w:val="ListParagraph"/>
+        <w:spacing w:line="480" w:lineRule="auto"/>
+        <w:rPr>
+          <w:rFonts w:ascii="Times New Roman" w:hAnsi="Times New Roman" w:cs="Times New Roman"/>
+        </w:rPr>
+      </w:pPr>
+    </w:p>
+    <w:p>
+      <w:pPr>
+        <w:pStyle w:val="ListParagraph"/>
+        <w:spacing w:line="480" w:lineRule="auto"/>
+        <w:rPr>
+          <w:rFonts w:ascii="Times New Roman" w:hAnsi="Times New Roman" w:cs="Times New Roman"/>
+        </w:rPr>
+      </w:pPr>
+    </w:p>
+    <w:p>
+      <w:pPr>
+        <w:pStyle w:val="ListParagraph"/>
         <w:numPr>
           <w:ilvl w:val="1"/>
           <w:numId w:val="1"/>
@@ -1634,7 +1669,7 @@
     </w:p>
     <w:p>
       <w:pPr>
-        <w:pStyle w:val="a3"/>
+        <w:pStyle w:val="ListParagraph"/>
         <w:spacing w:line="480" w:lineRule="auto"/>
         <w:ind w:left="1440"/>
         <w:rPr>
@@ -1662,7 +1697,7 @@
     </w:p>
     <w:p>
       <w:pPr>
-        <w:pStyle w:val="a3"/>
+        <w:pStyle w:val="ListParagraph"/>
         <w:numPr>
           <w:ilvl w:val="2"/>
           <w:numId w:val="1"/>
@@ -1687,7 +1722,7 @@
     </w:p>
     <w:p>
       <w:pPr>
-        <w:pStyle w:val="a3"/>
+        <w:pStyle w:val="ListParagraph"/>
         <w:spacing w:line="480" w:lineRule="auto"/>
         <w:ind w:left="1800"/>
         <w:rPr>
@@ -1704,7 +1739,6 @@
           <w:noProof/>
           <w:sz w:val="28"/>
           <w:szCs w:val="28"/>
-          <w:lang w:val="az-Latn-AZ" w:eastAsia="az-Latn-AZ"/>
         </w:rPr>
         <w:drawing>
           <wp:inline distT="0" distB="0" distL="0" distR="0" wp14:anchorId="6691FDE3" wp14:editId="7CC6284B">
@@ -1724,7 +1758,7 @@
                     </pic:cNvPicPr>
                   </pic:nvPicPr>
                   <pic:blipFill>
-                    <a:blip r:embed="rId9">
+                    <a:blip r:embed="rId8">
                       <a:extLst>
                         <a:ext uri="{28A0092B-C50C-407E-A947-70E740481C1C}">
                           <a14:useLocalDpi xmlns:a14="http://schemas.microsoft.com/office/drawing/2010/main" val="0"/>
@@ -1758,7 +1792,7 @@
     </w:p>
     <w:p>
       <w:pPr>
-        <w:pStyle w:val="a3"/>
+        <w:pStyle w:val="ListParagraph"/>
         <w:spacing w:line="480" w:lineRule="auto"/>
         <w:ind w:left="1800"/>
         <w:rPr>
@@ -1822,7 +1856,7 @@
     </w:p>
     <w:p>
       <w:pPr>
-        <w:pStyle w:val="a3"/>
+        <w:pStyle w:val="ListParagraph"/>
         <w:numPr>
           <w:ilvl w:val="2"/>
           <w:numId w:val="1"/>
@@ -1847,7 +1881,7 @@
     </w:p>
     <w:p>
       <w:pPr>
-        <w:pStyle w:val="a3"/>
+        <w:pStyle w:val="ListParagraph"/>
         <w:spacing w:line="480" w:lineRule="auto"/>
         <w:ind w:left="1800"/>
         <w:rPr>
@@ -1864,7 +1898,6 @@
           <w:noProof/>
           <w:sz w:val="28"/>
           <w:szCs w:val="28"/>
-          <w:lang w:val="az-Latn-AZ" w:eastAsia="az-Latn-AZ"/>
         </w:rPr>
         <w:drawing>
           <wp:inline distT="0" distB="0" distL="0" distR="0" wp14:anchorId="28C2C784" wp14:editId="33BC3062">
@@ -1884,7 +1917,7 @@
                     </pic:cNvPicPr>
                   </pic:nvPicPr>
                   <pic:blipFill>
-                    <a:blip r:embed="rId10">
+                    <a:blip r:embed="rId9">
                       <a:extLst>
                         <a:ext uri="{28A0092B-C50C-407E-A947-70E740481C1C}">
                           <a14:useLocalDpi xmlns:a14="http://schemas.microsoft.com/office/drawing/2010/main" val="0"/>
@@ -1918,7 +1951,7 @@
     </w:p>
     <w:p>
       <w:pPr>
-        <w:pStyle w:val="a3"/>
+        <w:pStyle w:val="ListParagraph"/>
         <w:spacing w:line="480" w:lineRule="auto"/>
         <w:ind w:left="1800"/>
         <w:rPr>
@@ -1982,7 +2015,7 @@
     </w:p>
     <w:p>
       <w:pPr>
-        <w:pStyle w:val="a3"/>
+        <w:pStyle w:val="ListParagraph"/>
         <w:numPr>
           <w:ilvl w:val="2"/>
           <w:numId w:val="1"/>
@@ -2007,7 +2040,7 @@
     </w:p>
     <w:p>
       <w:pPr>
-        <w:pStyle w:val="a3"/>
+        <w:pStyle w:val="ListParagraph"/>
         <w:spacing w:line="480" w:lineRule="auto"/>
         <w:ind w:left="1800"/>
         <w:rPr>
@@ -2024,7 +2057,6 @@
           <w:noProof/>
           <w:sz w:val="28"/>
           <w:szCs w:val="28"/>
-          <w:lang w:val="az-Latn-AZ" w:eastAsia="az-Latn-AZ"/>
         </w:rPr>
         <w:drawing>
           <wp:inline distT="0" distB="0" distL="0" distR="0" wp14:anchorId="68F0F25C" wp14:editId="699D83CB">
@@ -2044,7 +2076,7 @@
                     </pic:cNvPicPr>
                   </pic:nvPicPr>
                   <pic:blipFill>
-                    <a:blip r:embed="rId11">
+                    <a:blip r:embed="rId10">
                       <a:extLst>
                         <a:ext uri="{28A0092B-C50C-407E-A947-70E740481C1C}">
                           <a14:useLocalDpi xmlns:a14="http://schemas.microsoft.com/office/drawing/2010/main" val="0"/>
@@ -2078,7 +2110,7 @@
     </w:p>
     <w:p>
       <w:pPr>
-        <w:pStyle w:val="a3"/>
+        <w:pStyle w:val="ListParagraph"/>
         <w:spacing w:line="480" w:lineRule="auto"/>
         <w:ind w:left="1800"/>
         <w:rPr>
@@ -2101,7 +2133,7 @@
     </w:p>
     <w:p>
       <w:pPr>
-        <w:pStyle w:val="a3"/>
+        <w:pStyle w:val="ListParagraph"/>
         <w:spacing w:line="480" w:lineRule="auto"/>
         <w:ind w:left="1800"/>
         <w:rPr>
@@ -2114,7 +2146,7 @@
     </w:p>
     <w:p>
       <w:pPr>
-        <w:pStyle w:val="a3"/>
+        <w:pStyle w:val="ListParagraph"/>
         <w:numPr>
           <w:ilvl w:val="0"/>
           <w:numId w:val="1"/>
@@ -2139,7 +2171,7 @@
     </w:p>
     <w:p>
       <w:pPr>
-        <w:pStyle w:val="a3"/>
+        <w:pStyle w:val="ListParagraph"/>
         <w:numPr>
           <w:ilvl w:val="1"/>
           <w:numId w:val="1"/>
@@ -2164,7 +2196,7 @@
     </w:p>
     <w:p>
       <w:pPr>
-        <w:pStyle w:val="a3"/>
+        <w:pStyle w:val="ListParagraph"/>
         <w:numPr>
           <w:ilvl w:val="0"/>
           <w:numId w:val="2"/>
@@ -2183,7 +2215,7 @@
     </w:p>
     <w:p>
       <w:pPr>
-        <w:pStyle w:val="a3"/>
+        <w:pStyle w:val="ListParagraph"/>
         <w:numPr>
           <w:ilvl w:val="0"/>
           <w:numId w:val="2"/>
@@ -2202,7 +2234,7 @@
     </w:p>
     <w:p>
       <w:pPr>
-        <w:pStyle w:val="a3"/>
+        <w:pStyle w:val="ListParagraph"/>
         <w:numPr>
           <w:ilvl w:val="0"/>
           <w:numId w:val="2"/>
@@ -2233,7 +2265,7 @@
     </w:p>
     <w:p>
       <w:pPr>
-        <w:pStyle w:val="a3"/>
+        <w:pStyle w:val="ListParagraph"/>
         <w:numPr>
           <w:ilvl w:val="0"/>
           <w:numId w:val="2"/>
@@ -2252,7 +2284,7 @@
     </w:p>
     <w:p>
       <w:pPr>
-        <w:pStyle w:val="a3"/>
+        <w:pStyle w:val="ListParagraph"/>
         <w:numPr>
           <w:ilvl w:val="0"/>
           <w:numId w:val="2"/>
@@ -2271,7 +2303,7 @@
     </w:p>
     <w:p>
       <w:pPr>
-        <w:pStyle w:val="a3"/>
+        <w:pStyle w:val="ListParagraph"/>
         <w:numPr>
           <w:ilvl w:val="0"/>
           <w:numId w:val="2"/>
@@ -2290,7 +2322,7 @@
     </w:p>
     <w:p>
       <w:pPr>
-        <w:pStyle w:val="a3"/>
+        <w:pStyle w:val="ListParagraph"/>
         <w:numPr>
           <w:ilvl w:val="0"/>
           <w:numId w:val="2"/>
@@ -2322,12 +2354,26 @@
         <w:rPr>
           <w:rFonts w:ascii="Times New Roman" w:hAnsi="Times New Roman" w:cs="Times New Roman"/>
         </w:rPr>
-        <w:t>press About button so as to comprehend what the rules of the game are.</w:t>
-      </w:r>
-    </w:p>
-    <w:p>
-      <w:pPr>
-        <w:pStyle w:val="a3"/>
+        <w:t xml:space="preserve">press </w:t>
+      </w:r>
+      <w:proofErr w:type="gramStart"/>
+      <w:r>
+        <w:rPr>
+          <w:rFonts w:ascii="Times New Roman" w:hAnsi="Times New Roman" w:cs="Times New Roman"/>
+        </w:rPr>
+        <w:t>About</w:t>
+      </w:r>
+      <w:proofErr w:type="gramEnd"/>
+      <w:r>
+        <w:rPr>
+          <w:rFonts w:ascii="Times New Roman" w:hAnsi="Times New Roman" w:cs="Times New Roman"/>
+        </w:rPr>
+        <w:t xml:space="preserve"> button so as to comprehend what the rules of the game are.</w:t>
+      </w:r>
+    </w:p>
+    <w:p>
+      <w:pPr>
+        <w:pStyle w:val="ListParagraph"/>
         <w:numPr>
           <w:ilvl w:val="1"/>
           <w:numId w:val="1"/>
@@ -2352,7 +2398,7 @@
     </w:p>
     <w:p>
       <w:pPr>
-        <w:pStyle w:val="a3"/>
+        <w:pStyle w:val="ListParagraph"/>
         <w:numPr>
           <w:ilvl w:val="0"/>
           <w:numId w:val="3"/>
@@ -2371,7 +2417,7 @@
     </w:p>
     <w:p>
       <w:pPr>
-        <w:pStyle w:val="a3"/>
+        <w:pStyle w:val="ListParagraph"/>
         <w:numPr>
           <w:ilvl w:val="0"/>
           <w:numId w:val="3"/>
@@ -2408,7 +2454,7 @@
     </w:p>
     <w:p>
       <w:pPr>
-        <w:pStyle w:val="a3"/>
+        <w:pStyle w:val="ListParagraph"/>
         <w:numPr>
           <w:ilvl w:val="0"/>
           <w:numId w:val="3"/>
@@ -2427,7 +2473,7 @@
     </w:p>
     <w:p>
       <w:pPr>
-        <w:pStyle w:val="a3"/>
+        <w:pStyle w:val="ListParagraph"/>
         <w:numPr>
           <w:ilvl w:val="1"/>
           <w:numId w:val="1"/>
@@ -2452,7 +2498,7 @@
     </w:p>
     <w:p>
       <w:pPr>
-        <w:pStyle w:val="a3"/>
+        <w:pStyle w:val="ListParagraph"/>
         <w:numPr>
           <w:ilvl w:val="0"/>
           <w:numId w:val="4"/>
@@ -2471,7 +2517,7 @@
     </w:p>
     <w:p>
       <w:pPr>
-        <w:pStyle w:val="a3"/>
+        <w:pStyle w:val="ListParagraph"/>
         <w:numPr>
           <w:ilvl w:val="0"/>
           <w:numId w:val="4"/>
@@ -2490,7 +2536,7 @@
     </w:p>
     <w:p>
       <w:pPr>
-        <w:pStyle w:val="a3"/>
+        <w:pStyle w:val="ListParagraph"/>
         <w:numPr>
           <w:ilvl w:val="0"/>
           <w:numId w:val="4"/>
@@ -2565,7 +2611,6 @@
       <w:r>
         <w:rPr>
           <w:noProof/>
-          <w:lang w:val="az-Latn-AZ" w:eastAsia="az-Latn-AZ"/>
         </w:rPr>
         <w:drawing>
           <wp:inline distT="0" distB="0" distL="0" distR="0" wp14:anchorId="3B6FF115" wp14:editId="3680C3E3">
@@ -2585,7 +2630,7 @@
                     </pic:cNvPicPr>
                   </pic:nvPicPr>
                   <pic:blipFill>
-                    <a:blip r:embed="rId12">
+                    <a:blip r:embed="rId11">
                       <a:extLst>
                         <a:ext uri="{28A0092B-C50C-407E-A947-70E740481C1C}">
                           <a14:useLocalDpi xmlns:a14="http://schemas.microsoft.com/office/drawing/2010/main" val="0"/>
@@ -3012,7 +3057,7 @@
     </w:p>
     <w:p>
       <w:pPr>
-        <w:pStyle w:val="a3"/>
+        <w:pStyle w:val="ListParagraph"/>
         <w:numPr>
           <w:ilvl w:val="0"/>
           <w:numId w:val="5"/>
@@ -3031,7 +3076,7 @@
     </w:p>
     <w:p>
       <w:pPr>
-        <w:pStyle w:val="a3"/>
+        <w:pStyle w:val="ListParagraph"/>
         <w:numPr>
           <w:ilvl w:val="0"/>
           <w:numId w:val="5"/>
@@ -3050,7 +3095,7 @@
     </w:p>
     <w:p>
       <w:pPr>
-        <w:pStyle w:val="a3"/>
+        <w:pStyle w:val="ListParagraph"/>
         <w:numPr>
           <w:ilvl w:val="0"/>
           <w:numId w:val="5"/>
@@ -3085,7 +3130,21 @@
         <w:rPr>
           <w:color w:val="000000"/>
         </w:rPr>
-        <w:t>After player select “Start Game”, game wil start and 2 player start to play with each other.</w:t>
+        <w:t xml:space="preserve">After player select “Start Game”, game </w:t>
+      </w:r>
+      <w:proofErr w:type="spellStart"/>
+      <w:r>
+        <w:rPr>
+          <w:color w:val="000000"/>
+        </w:rPr>
+        <w:t>wil</w:t>
+      </w:r>
+      <w:proofErr w:type="spellEnd"/>
+      <w:r>
+        <w:rPr>
+          <w:color w:val="000000"/>
+        </w:rPr>
+        <w:t xml:space="preserve"> start and 2 player start to play with each other.</w:t>
       </w:r>
     </w:p>
     <w:p>
@@ -3245,7 +3304,7 @@
     </w:p>
     <w:p>
       <w:pPr>
-        <w:pStyle w:val="a3"/>
+        <w:pStyle w:val="ListParagraph"/>
         <w:numPr>
           <w:ilvl w:val="0"/>
           <w:numId w:val="6"/>
@@ -3264,7 +3323,7 @@
     </w:p>
     <w:p>
       <w:pPr>
-        <w:pStyle w:val="a3"/>
+        <w:pStyle w:val="ListParagraph"/>
         <w:numPr>
           <w:ilvl w:val="0"/>
           <w:numId w:val="6"/>
@@ -3283,7 +3342,7 @@
     </w:p>
     <w:p>
       <w:pPr>
-        <w:pStyle w:val="a3"/>
+        <w:pStyle w:val="ListParagraph"/>
         <w:numPr>
           <w:ilvl w:val="0"/>
           <w:numId w:val="6"/>
@@ -3299,12 +3358,10 @@
         </w:rPr>
         <w:t>Player starts playing each other</w:t>
       </w:r>
-      <w:bookmarkStart w:id="0" w:name="_GoBack"/>
-      <w:bookmarkEnd w:id="0"/>
-    </w:p>
-    <w:p>
-      <w:pPr>
-        <w:pStyle w:val="a3"/>
+    </w:p>
+    <w:p>
+      <w:pPr>
+        <w:pStyle w:val="ListParagraph"/>
         <w:numPr>
           <w:ilvl w:val="0"/>
           <w:numId w:val="6"/>
@@ -3323,7 +3380,7 @@
     </w:p>
     <w:p>
       <w:pPr>
-        <w:pStyle w:val="a3"/>
+        <w:pStyle w:val="ListParagraph"/>
         <w:numPr>
           <w:ilvl w:val="0"/>
           <w:numId w:val="6"/>
@@ -3342,7 +3399,7 @@
     </w:p>
     <w:p>
       <w:pPr>
-        <w:pStyle w:val="a3"/>
+        <w:pStyle w:val="ListParagraph"/>
         <w:rPr>
           <w:color w:val="000000"/>
         </w:rPr>
@@ -3356,7 +3413,7 @@
     </w:p>
     <w:p>
       <w:pPr>
-        <w:pStyle w:val="a3"/>
+        <w:pStyle w:val="ListParagraph"/>
         <w:numPr>
           <w:ilvl w:val="0"/>
           <w:numId w:val="6"/>
@@ -3848,7 +3905,7 @@
     <w:p/>
     <w:p>
       <w:pPr>
-        <w:pStyle w:val="a3"/>
+        <w:pStyle w:val="ListParagraph"/>
         <w:spacing w:line="480" w:lineRule="auto"/>
         <w:ind w:left="1440"/>
         <w:rPr>
@@ -3858,7 +3915,7 @@
     </w:p>
     <w:p>
       <w:pPr>
-        <w:pStyle w:val="a3"/>
+        <w:pStyle w:val="ListParagraph"/>
         <w:spacing w:line="480" w:lineRule="auto"/>
         <w:ind w:left="1440"/>
         <w:rPr>
@@ -3956,23 +4013,204 @@
       <w:pPr>
         <w:spacing w:line="480" w:lineRule="auto"/>
         <w:rPr>
-          <w:rFonts w:ascii="Times New Roman" w:hAnsi="Times New Roman" w:cs="Times New Roman"/>
-        </w:rPr>
-      </w:pPr>
-    </w:p>
-    <w:p>
-      <w:pPr>
-        <w:spacing w:line="480" w:lineRule="auto"/>
-        <w:rPr>
-          <w:rFonts w:ascii="Times New Roman" w:hAnsi="Times New Roman" w:cs="Times New Roman"/>
-        </w:rPr>
-      </w:pPr>
-    </w:p>
-    <w:p>
-      <w:pPr>
-        <w:spacing w:line="480" w:lineRule="auto"/>
-        <w:rPr>
-          <w:rFonts w:ascii="Times New Roman" w:hAnsi="Times New Roman" w:cs="Times New Roman"/>
+          <w:rStyle w:val="Strong"/>
+        </w:rPr>
+      </w:pPr>
+      <w:r>
+        <w:rPr>
+          <w:rStyle w:val="Strong"/>
+        </w:rPr>
+        <w:lastRenderedPageBreak/>
+        <w:t>5.2 Dynamic Models</w:t>
+      </w:r>
+    </w:p>
+    <w:p>
+      <w:pPr>
+        <w:spacing w:line="480" w:lineRule="auto"/>
+        <w:ind w:firstLine="708"/>
+        <w:rPr>
+          <w:rStyle w:val="Strong"/>
+        </w:rPr>
+      </w:pPr>
+      <w:r>
+        <w:rPr>
+          <w:rStyle w:val="Strong"/>
+        </w:rPr>
+        <w:t>5.2.</w:t>
+      </w:r>
+      <w:r>
+        <w:rPr>
+          <w:rStyle w:val="Strong"/>
+        </w:rPr>
+        <w:t>1 Activity Chart</w:t>
+      </w:r>
+    </w:p>
+    <w:p>
+      <w:pPr>
+        <w:spacing w:line="480" w:lineRule="auto"/>
+        <w:ind w:firstLine="708"/>
+        <w:rPr>
+          <w:rStyle w:val="Strong"/>
+        </w:rPr>
+      </w:pPr>
+      <w:r>
+        <w:rPr>
+          <w:rStyle w:val="Strong"/>
+        </w:rPr>
+        <w:pict w14:anchorId="763601E6">
+          <v:shapetype id="_x0000_t75" coordsize="21600,21600" o:spt="75" o:preferrelative="t" path="m@4@5l@4@11@9@11@9@5xe" filled="f" stroked="f">
+            <v:stroke joinstyle="miter"/>
+            <v:formulas>
+              <v:f eqn="if lineDrawn pixelLineWidth 0"/>
+              <v:f eqn="sum @0 1 0"/>
+              <v:f eqn="sum 0 0 @1"/>
+              <v:f eqn="prod @2 1 2"/>
+              <v:f eqn="prod @3 21600 pixelWidth"/>
+              <v:f eqn="prod @3 21600 pixelHeight"/>
+              <v:f eqn="sum @0 0 1"/>
+              <v:f eqn="prod @6 1 2"/>
+              <v:f eqn="prod @7 21600 pixelWidth"/>
+              <v:f eqn="sum @8 21600 0"/>
+              <v:f eqn="prod @7 21600 pixelHeight"/>
+              <v:f eqn="sum @10 21600 0"/>
+            </v:formulas>
+            <v:path o:extrusionok="f" gradientshapeok="t" o:connecttype="rect"/>
+            <o:lock v:ext="edit" aspectratio="t"/>
+          </v:shapetype>
+          <v:shape id="_x0000_i1025" type="#_x0000_t75" style="width:452.75pt;height:409.55pt">
+            <v:imagedata r:id="rId12" o:title="Activity Diagram"/>
+          </v:shape>
+        </w:pict>
+      </w:r>
+    </w:p>
+    <w:p>
+      <w:pPr>
+        <w:spacing w:line="480" w:lineRule="auto"/>
+        <w:rPr>
+          <w:rStyle w:val="Strong"/>
+        </w:rPr>
+      </w:pPr>
+      <w:r>
+        <w:rPr>
+          <w:rStyle w:val="Strong"/>
+        </w:rPr>
+        <w:tab/>
+      </w:r>
+      <w:r>
+        <w:rPr>
+          <w:rStyle w:val="Strong"/>
+        </w:rPr>
+        <w:t xml:space="preserve">Figure 5.2.1.1: Illustrates the </w:t>
+      </w:r>
+      <w:r>
+        <w:rPr>
+          <w:rStyle w:val="Strong"/>
+        </w:rPr>
+        <w:t>activity</w:t>
+      </w:r>
+      <w:r>
+        <w:rPr>
+          <w:rStyle w:val="Strong"/>
+        </w:rPr>
+        <w:t xml:space="preserve"> diagram for the player</w:t>
+      </w:r>
+    </w:p>
+    <w:p>
+      <w:pPr>
+        <w:spacing w:line="480" w:lineRule="auto"/>
+        <w:rPr>
+          <w:rStyle w:val="Strong"/>
+        </w:rPr>
+      </w:pPr>
+    </w:p>
+    <w:p>
+      <w:pPr>
+        <w:spacing w:line="480" w:lineRule="auto"/>
+        <w:rPr>
+          <w:rStyle w:val="Strong"/>
+        </w:rPr>
+      </w:pPr>
+    </w:p>
+    <w:p>
+      <w:pPr>
+        <w:spacing w:line="480" w:lineRule="auto"/>
+        <w:rPr>
+          <w:rStyle w:val="Strong"/>
+        </w:rPr>
+      </w:pPr>
+    </w:p>
+    <w:p>
+      <w:pPr>
+        <w:spacing w:line="480" w:lineRule="auto"/>
+        <w:rPr>
+          <w:rStyle w:val="Strong"/>
+        </w:rPr>
+      </w:pPr>
+    </w:p>
+    <w:p>
+      <w:pPr>
+        <w:spacing w:line="480" w:lineRule="auto"/>
+        <w:rPr>
+          <w:rStyle w:val="Strong"/>
+        </w:rPr>
+      </w:pPr>
+    </w:p>
+    <w:p>
+      <w:pPr>
+        <w:spacing w:line="480" w:lineRule="auto"/>
+        <w:rPr>
+          <w:rStyle w:val="Strong"/>
+        </w:rPr>
+      </w:pPr>
+    </w:p>
+    <w:p>
+      <w:pPr>
+        <w:spacing w:line="480" w:lineRule="auto"/>
+        <w:rPr>
+          <w:rStyle w:val="Strong"/>
+        </w:rPr>
+      </w:pPr>
+    </w:p>
+    <w:p>
+      <w:pPr>
+        <w:spacing w:line="480" w:lineRule="auto"/>
+        <w:rPr>
+          <w:rStyle w:val="Strong"/>
+        </w:rPr>
+      </w:pPr>
+    </w:p>
+    <w:p>
+      <w:pPr>
+        <w:spacing w:line="480" w:lineRule="auto"/>
+        <w:ind w:firstLine="708"/>
+        <w:rPr>
+          <w:rStyle w:val="Strong"/>
+        </w:rPr>
+      </w:pPr>
+      <w:r>
+        <w:rPr>
+          <w:rStyle w:val="Strong"/>
+        </w:rPr>
+        <w:t>5.2.</w:t>
+      </w:r>
+      <w:r>
+        <w:rPr>
+          <w:rStyle w:val="Strong"/>
+        </w:rPr>
+        <w:t>2</w:t>
+      </w:r>
+      <w:r>
+        <w:rPr>
+          <w:rStyle w:val="Strong"/>
+        </w:rPr>
+        <w:t xml:space="preserve"> State Chart</w:t>
+      </w:r>
+    </w:p>
+    <w:p>
+      <w:pPr>
+        <w:spacing w:line="480" w:lineRule="auto"/>
+        <w:rPr>
+          <w:rStyle w:val="Strong"/>
         </w:rPr>
       </w:pPr>
     </w:p>
@@ -3987,12 +4225,11 @@
         <w:rPr>
           <w:rFonts w:ascii="Times New Roman" w:hAnsi="Times New Roman" w:cs="Times New Roman"/>
           <w:noProof/>
-          <w:lang w:val="az-Latn-AZ" w:eastAsia="az-Latn-AZ"/>
         </w:rPr>
         <w:drawing>
-          <wp:inline distT="0" distB="0" distL="0" distR="0" wp14:anchorId="6139FA0E" wp14:editId="3BD45AE0">
-            <wp:extent cx="5753735" cy="6184900"/>
-            <wp:effectExtent l="0" t="0" r="12065" b="12700"/>
+          <wp:inline distT="0" distB="0" distL="0" distR="0" wp14:anchorId="350E2960" wp14:editId="7B561FFD">
+            <wp:extent cx="5629275" cy="6051113"/>
+            <wp:effectExtent l="0" t="0" r="0" b="6985"/>
             <wp:docPr id="14" name="Resim 14" descr="GamePlayStateChart/gamePlayStateChart.jpg"/>
             <wp:cNvGraphicFramePr>
               <a:graphicFrameLocks xmlns:a="http://schemas.openxmlformats.org/drawingml/2006/main" noChangeAspect="1"/>
@@ -4022,7 +4259,7 @@
                   <pic:spPr bwMode="auto">
                     <a:xfrm>
                       <a:off x="0" y="0"/>
-                      <a:ext cx="5753735" cy="6184900"/>
+                      <a:ext cx="5633862" cy="6056044"/>
                     </a:xfrm>
                     <a:prstGeom prst="rect">
                       <a:avLst/>
@@ -4051,135 +4288,566 @@
       <w:pPr>
         <w:spacing w:line="480" w:lineRule="auto"/>
         <w:rPr>
-          <w:rFonts w:ascii="Times New Roman" w:hAnsi="Times New Roman" w:cs="Times New Roman"/>
-        </w:rPr>
-      </w:pPr>
-    </w:p>
-    <w:p>
-      <w:pPr>
-        <w:spacing w:line="480" w:lineRule="auto"/>
-        <w:rPr>
-          <w:rFonts w:ascii="Times New Roman" w:hAnsi="Times New Roman" w:cs="Times New Roman"/>
-        </w:rPr>
-      </w:pPr>
-    </w:p>
-    <w:p>
-      <w:pPr>
-        <w:spacing w:line="480" w:lineRule="auto"/>
-        <w:rPr>
-          <w:rFonts w:ascii="Times New Roman" w:hAnsi="Times New Roman" w:cs="Times New Roman"/>
-        </w:rPr>
-      </w:pPr>
-    </w:p>
-    <w:p>
-      <w:pPr>
-        <w:spacing w:line="480" w:lineRule="auto"/>
-        <w:rPr>
-          <w:rFonts w:ascii="Times New Roman" w:hAnsi="Times New Roman" w:cs="Times New Roman"/>
-        </w:rPr>
-      </w:pPr>
-    </w:p>
-    <w:p>
-      <w:pPr>
-        <w:spacing w:line="480" w:lineRule="auto"/>
-        <w:rPr>
-          <w:rFonts w:ascii="Times New Roman" w:hAnsi="Times New Roman" w:cs="Times New Roman"/>
-        </w:rPr>
-      </w:pPr>
-    </w:p>
-    <w:p>
-      <w:pPr>
-        <w:spacing w:line="480" w:lineRule="auto"/>
-        <w:rPr>
-          <w:rFonts w:ascii="Times New Roman" w:hAnsi="Times New Roman" w:cs="Times New Roman"/>
-        </w:rPr>
-      </w:pPr>
-    </w:p>
-    <w:p>
-      <w:pPr>
-        <w:spacing w:line="480" w:lineRule="auto"/>
-        <w:rPr>
-          <w:rFonts w:ascii="Times New Roman" w:hAnsi="Times New Roman" w:cs="Times New Roman"/>
-        </w:rPr>
-      </w:pPr>
-    </w:p>
-    <w:p>
-      <w:pPr>
-        <w:spacing w:line="480" w:lineRule="auto"/>
-        <w:rPr>
-          <w:rFonts w:ascii="Times New Roman" w:hAnsi="Times New Roman" w:cs="Times New Roman"/>
-        </w:rPr>
-      </w:pPr>
-    </w:p>
-    <w:p>
-      <w:pPr>
-        <w:spacing w:line="480" w:lineRule="auto"/>
-        <w:rPr>
-          <w:rFonts w:ascii="Times New Roman" w:hAnsi="Times New Roman" w:cs="Times New Roman"/>
-        </w:rPr>
-      </w:pPr>
-    </w:p>
-    <w:p>
-      <w:pPr>
-        <w:spacing w:line="480" w:lineRule="auto"/>
-        <w:rPr>
-          <w:rFonts w:ascii="Times New Roman" w:hAnsi="Times New Roman" w:cs="Times New Roman"/>
-        </w:rPr>
-      </w:pPr>
-    </w:p>
-    <w:p>
-      <w:pPr>
-        <w:spacing w:line="480" w:lineRule="auto"/>
-        <w:rPr>
-          <w:rFonts w:ascii="Times New Roman" w:hAnsi="Times New Roman" w:cs="Times New Roman"/>
-        </w:rPr>
-      </w:pPr>
-    </w:p>
-    <w:p>
-      <w:pPr>
-        <w:spacing w:line="480" w:lineRule="auto"/>
-        <w:rPr>
-          <w:rFonts w:ascii="Times New Roman" w:hAnsi="Times New Roman" w:cs="Times New Roman"/>
-        </w:rPr>
-      </w:pPr>
-    </w:p>
-    <w:p>
-      <w:pPr>
-        <w:spacing w:line="480" w:lineRule="auto"/>
-        <w:rPr>
-          <w:rFonts w:ascii="Times New Roman" w:hAnsi="Times New Roman" w:cs="Times New Roman"/>
-        </w:rPr>
-      </w:pPr>
-    </w:p>
-    <w:p>
-      <w:pPr>
-        <w:spacing w:line="480" w:lineRule="auto"/>
-        <w:rPr>
-          <w:rFonts w:ascii="Times New Roman" w:hAnsi="Times New Roman" w:cs="Times New Roman"/>
-        </w:rPr>
-      </w:pPr>
-    </w:p>
-    <w:p>
-      <w:pPr>
-        <w:spacing w:line="480" w:lineRule="auto"/>
-        <w:rPr>
-          <w:rFonts w:ascii="Times New Roman" w:hAnsi="Times New Roman" w:cs="Times New Roman"/>
-        </w:rPr>
-      </w:pPr>
-    </w:p>
-    <w:p>
-      <w:pPr>
-        <w:spacing w:line="480" w:lineRule="auto"/>
-        <w:rPr>
-          <w:rFonts w:ascii="Times New Roman" w:hAnsi="Times New Roman" w:cs="Times New Roman"/>
-        </w:rPr>
-      </w:pPr>
-    </w:p>
-    <w:p>
-      <w:pPr>
-        <w:spacing w:line="480" w:lineRule="auto"/>
-        <w:rPr>
-          <w:rFonts w:ascii="Times New Roman" w:hAnsi="Times New Roman" w:cs="Times New Roman"/>
+          <w:rStyle w:val="Strong"/>
+        </w:rPr>
+      </w:pPr>
+      <w:r>
+        <w:rPr>
+          <w:rStyle w:val="Strong"/>
+        </w:rPr>
+        <w:t>Figure 5.2.1.2</w:t>
+      </w:r>
+      <w:r>
+        <w:rPr>
+          <w:rStyle w:val="Strong"/>
+        </w:rPr>
+        <w:t>: Illustrates the state chart diagram for the player</w:t>
+      </w:r>
+    </w:p>
+    <w:p>
+      <w:pPr>
+        <w:spacing w:line="480" w:lineRule="auto"/>
+        <w:ind w:firstLine="708"/>
+        <w:rPr>
+          <w:rFonts w:ascii="Times New Roman" w:hAnsi="Times New Roman" w:cs="Times New Roman"/>
+        </w:rPr>
+      </w:pPr>
+      <w:r>
+        <w:lastRenderedPageBreak/>
+        <w:t xml:space="preserve">This state diagram describes the behavior of </w:t>
+      </w:r>
+      <w:r>
+        <w:t>the Game Play in the activity diagram in details</w:t>
+      </w:r>
+      <w:r>
+        <w:t xml:space="preserve">. </w:t>
+      </w:r>
+      <w:r>
+        <w:t>If the pl</w:t>
+      </w:r>
+      <w:r>
+        <w:t>ayer wants to do normal chess move rule</w:t>
+      </w:r>
+      <w:r>
+        <w:t>,</w:t>
+      </w:r>
+      <w:r>
+        <w:t xml:space="preserve"> it moves the piece.</w:t>
+      </w:r>
+      <w:r>
+        <w:t xml:space="preserve"> </w:t>
+      </w:r>
+      <w:r>
+        <w:t>If the piece is superposed already, player has to observe the piece in order to move it.</w:t>
+      </w:r>
+      <w:r>
+        <w:t xml:space="preserve"> If player wants to use Quantum </w:t>
+      </w:r>
+      <w:proofErr w:type="spellStart"/>
+      <w:r>
+        <w:t>PowerUps</w:t>
+      </w:r>
+      <w:proofErr w:type="spellEnd"/>
+      <w:r>
+        <w:t>,</w:t>
+      </w:r>
+      <w:r>
+        <w:t xml:space="preserve"> it has </w:t>
+      </w:r>
+      <w:r>
+        <w:t>three option for power ups</w:t>
+      </w:r>
+      <w:r>
+        <w:t xml:space="preserve"> and each player </w:t>
+      </w:r>
+      <w:r>
+        <w:t>has limited number of power ups</w:t>
+      </w:r>
+      <w:r>
+        <w:t>.</w:t>
+      </w:r>
+      <w:r>
+        <w:t xml:space="preserve"> </w:t>
+      </w:r>
+      <w:r>
+        <w:t>Player first selects the power up which he/she wants to use, then moves the piece. If Quantum Entanglement is chosen, player will choose one of the opponent pieces. If the movements are valid, player will be allowed to move its piece. After movement, game turn will change to other player if its king is still alive. Same process will be done for the second player, until one of the kings die</w:t>
+      </w:r>
+      <w:r>
+        <w:t xml:space="preserve"> or one of the players gives up</w:t>
+      </w:r>
+      <w:r>
+        <w:t>.</w:t>
+      </w:r>
+      <w:r>
+        <w:t xml:space="preserve"> Congratulations screen will be shown after game ends and program redirects to the main menu screen.</w:t>
+      </w:r>
+    </w:p>
+    <w:p>
+      <w:pPr>
+        <w:spacing w:line="480" w:lineRule="auto"/>
+        <w:rPr>
+          <w:rFonts w:ascii="Times New Roman" w:hAnsi="Times New Roman" w:cs="Times New Roman"/>
+        </w:rPr>
+      </w:pPr>
+    </w:p>
+    <w:p>
+      <w:pPr>
+        <w:spacing w:line="480" w:lineRule="auto"/>
+        <w:rPr>
+          <w:rStyle w:val="Strong"/>
+        </w:rPr>
+      </w:pPr>
+      <w:r>
+        <w:rPr>
+          <w:rStyle w:val="Strong"/>
+        </w:rPr>
+        <w:t>5.2.3 Sequence Diagrams</w:t>
+      </w:r>
+    </w:p>
+    <w:p>
+      <w:pPr>
+        <w:spacing w:line="480" w:lineRule="auto"/>
+        <w:rPr>
+          <w:rStyle w:val="Strong"/>
+        </w:rPr>
+      </w:pPr>
+    </w:p>
+    <w:p>
+      <w:pPr>
+        <w:spacing w:line="480" w:lineRule="auto"/>
+        <w:rPr>
+          <w:rStyle w:val="Strong"/>
+        </w:rPr>
+      </w:pPr>
+      <w:r>
+        <w:rPr>
+          <w:rStyle w:val="Strong"/>
+        </w:rPr>
+        <w:t>Scenario #</w:t>
+      </w:r>
+      <w:r>
+        <w:rPr>
+          <w:rStyle w:val="Strong"/>
+        </w:rPr>
+        <w:t>2</w:t>
+      </w:r>
+      <w:r>
+        <w:rPr>
+          <w:rStyle w:val="Strong"/>
+        </w:rPr>
+        <w:t xml:space="preserve"> - </w:t>
+      </w:r>
+      <w:r>
+        <w:rPr>
+          <w:rStyle w:val="Strong"/>
+        </w:rPr>
+        <w:t>Credits</w:t>
+      </w:r>
+      <w:r>
+        <w:rPr>
+          <w:rStyle w:val="Strong"/>
+        </w:rPr>
+        <w:t>:</w:t>
+      </w:r>
+    </w:p>
+    <w:p>
+      <w:pPr>
+        <w:spacing w:line="480" w:lineRule="auto"/>
+        <w:rPr>
+          <w:rStyle w:val="Strong"/>
+        </w:rPr>
+      </w:pPr>
+      <w:r>
+        <w:rPr>
+          <w:rStyle w:val="Strong"/>
+          <w:noProof/>
+        </w:rPr>
+        <w:lastRenderedPageBreak/>
+        <w:drawing>
+          <wp:inline distT="0" distB="0" distL="0" distR="0" wp14:anchorId="6DB6BBF5" wp14:editId="7D65B5AB">
+            <wp:extent cx="5756910" cy="3913505"/>
+            <wp:effectExtent l="0" t="0" r="0" b="0"/>
+            <wp:docPr id="3" name="Picture 3" descr="C:\Users\jRkb6\AppData\Local\Microsoft\Windows\INetCache\Content.Word\Sequence DiagramCredits.jpg"/>
+            <wp:cNvGraphicFramePr>
+              <a:graphicFrameLocks xmlns:a="http://schemas.openxmlformats.org/drawingml/2006/main" noChangeAspect="1"/>
+            </wp:cNvGraphicFramePr>
+            <a:graphic xmlns:a="http://schemas.openxmlformats.org/drawingml/2006/main">
+              <a:graphicData uri="http://schemas.openxmlformats.org/drawingml/2006/picture">
+                <pic:pic xmlns:pic="http://schemas.openxmlformats.org/drawingml/2006/picture">
+                  <pic:nvPicPr>
+                    <pic:cNvPr id="0" name="Picture 6" descr="C:\Users\jRkb6\AppData\Local\Microsoft\Windows\INetCache\Content.Word\Sequence DiagramCredits.jpg"/>
+                    <pic:cNvPicPr>
+                      <a:picLocks noChangeAspect="1" noChangeArrowheads="1"/>
+                    </pic:cNvPicPr>
+                  </pic:nvPicPr>
+                  <pic:blipFill>
+                    <a:blip r:embed="rId14">
+                      <a:extLst>
+                        <a:ext uri="{28A0092B-C50C-407E-A947-70E740481C1C}">
+                          <a14:useLocalDpi xmlns:a14="http://schemas.microsoft.com/office/drawing/2010/main" val="0"/>
+                        </a:ext>
+                      </a:extLst>
+                    </a:blip>
+                    <a:srcRect/>
+                    <a:stretch>
+                      <a:fillRect/>
+                    </a:stretch>
+                  </pic:blipFill>
+                  <pic:spPr bwMode="auto">
+                    <a:xfrm>
+                      <a:off x="0" y="0"/>
+                      <a:ext cx="5756910" cy="3913505"/>
+                    </a:xfrm>
+                    <a:prstGeom prst="rect">
+                      <a:avLst/>
+                    </a:prstGeom>
+                    <a:noFill/>
+                    <a:ln>
+                      <a:noFill/>
+                    </a:ln>
+                  </pic:spPr>
+                </pic:pic>
+              </a:graphicData>
+            </a:graphic>
+          </wp:inline>
+        </w:drawing>
+      </w:r>
+    </w:p>
+    <w:p>
+      <w:pPr>
+        <w:spacing w:line="480" w:lineRule="auto"/>
+        <w:rPr>
+          <w:rStyle w:val="Strong"/>
+        </w:rPr>
+      </w:pPr>
+      <w:r>
+        <w:rPr>
+          <w:rStyle w:val="Strong"/>
+        </w:rPr>
+        <w:t xml:space="preserve">Figure </w:t>
+      </w:r>
+      <w:r>
+        <w:rPr>
+          <w:rStyle w:val="Strong"/>
+        </w:rPr>
+        <w:t>XXXX</w:t>
+      </w:r>
+      <w:r>
+        <w:rPr>
+          <w:rStyle w:val="Strong"/>
+        </w:rPr>
+        <w:t xml:space="preserve">: Illustrates the </w:t>
+      </w:r>
+      <w:r>
+        <w:rPr>
+          <w:rStyle w:val="Strong"/>
+        </w:rPr>
+        <w:t>scenario for Credits</w:t>
+      </w:r>
+    </w:p>
+    <w:p>
+      <w:pPr>
+        <w:spacing w:line="480" w:lineRule="auto"/>
+        <w:rPr>
+          <w:rStyle w:val="Strong"/>
+        </w:rPr>
+      </w:pPr>
+    </w:p>
+    <w:p>
+      <w:pPr>
+        <w:spacing w:line="480" w:lineRule="auto"/>
+        <w:ind w:firstLine="708"/>
+        <w:rPr>
+          <w:rStyle w:val="Strong"/>
+          <w:b w:val="0"/>
+          <w:bCs w:val="0"/>
+        </w:rPr>
+      </w:pPr>
+      <w:r>
+        <w:t>Player</w:t>
+      </w:r>
+      <w:r>
+        <w:t>s want</w:t>
+      </w:r>
+      <w:r>
+        <w:t xml:space="preserve"> to see the developers of the game and clicks the “Credits” button on the main menu. Credits </w:t>
+      </w:r>
+      <w:r>
+        <w:t>frame</w:t>
+      </w:r>
+      <w:r>
+        <w:t xml:space="preserve"> will be shown up</w:t>
+      </w:r>
+      <w:r>
+        <w:t xml:space="preserve"> and give </w:t>
+      </w:r>
+      <w:r>
+        <w:t>information about the developers of the game</w:t>
+      </w:r>
+      <w:r>
+        <w:t>. Player will g</w:t>
+      </w:r>
+      <w:r>
+        <w:t xml:space="preserve">o to the main menu </w:t>
+      </w:r>
+      <w:r>
+        <w:t>with “Back” but</w:t>
+      </w:r>
+      <w:r>
+        <w:t>ton on</w:t>
+      </w:r>
+      <w:r>
+        <w:t xml:space="preserve"> the credits frame </w:t>
+      </w:r>
+      <w:r>
+        <w:t>after the screen demonstrates the desired information</w:t>
+      </w:r>
+      <w:r>
+        <w:t>.</w:t>
+      </w:r>
+      <w:r>
+        <w:t xml:space="preserve"> </w:t>
+      </w:r>
+    </w:p>
+    <w:p>
+      <w:pPr>
+        <w:spacing w:line="480" w:lineRule="auto"/>
+        <w:rPr>
+          <w:rStyle w:val="Strong"/>
+        </w:rPr>
+      </w:pPr>
+    </w:p>
+    <w:p>
+      <w:pPr>
+        <w:spacing w:line="480" w:lineRule="auto"/>
+        <w:rPr>
+          <w:rStyle w:val="Strong"/>
+        </w:rPr>
+      </w:pPr>
+    </w:p>
+    <w:p>
+      <w:pPr>
+        <w:spacing w:line="480" w:lineRule="auto"/>
+        <w:rPr>
+          <w:rStyle w:val="Strong"/>
+        </w:rPr>
+      </w:pPr>
+    </w:p>
+    <w:p>
+      <w:pPr>
+        <w:spacing w:line="480" w:lineRule="auto"/>
+        <w:rPr>
+          <w:rStyle w:val="Strong"/>
+        </w:rPr>
+      </w:pPr>
+    </w:p>
+    <w:p>
+      <w:pPr>
+        <w:spacing w:line="480" w:lineRule="auto"/>
+        <w:rPr>
+          <w:rStyle w:val="Strong"/>
+        </w:rPr>
+      </w:pPr>
+    </w:p>
+    <w:p>
+      <w:pPr>
+        <w:spacing w:line="480" w:lineRule="auto"/>
+        <w:rPr>
+          <w:rStyle w:val="Strong"/>
+        </w:rPr>
+      </w:pPr>
+    </w:p>
+    <w:p>
+      <w:pPr>
+        <w:spacing w:line="480" w:lineRule="auto"/>
+        <w:rPr>
+          <w:rStyle w:val="Strong"/>
+        </w:rPr>
+      </w:pPr>
+    </w:p>
+    <w:p>
+      <w:pPr>
+        <w:spacing w:line="480" w:lineRule="auto"/>
+        <w:rPr>
+          <w:rStyle w:val="Strong"/>
+        </w:rPr>
+      </w:pPr>
+    </w:p>
+    <w:p>
+      <w:pPr>
+        <w:spacing w:line="480" w:lineRule="auto"/>
+        <w:rPr>
+          <w:rStyle w:val="Strong"/>
+        </w:rPr>
+      </w:pPr>
+      <w:bookmarkStart w:id="0" w:name="_GoBack"/>
+      <w:bookmarkEnd w:id="0"/>
+      <w:r>
+        <w:rPr>
+          <w:rStyle w:val="Strong"/>
+        </w:rPr>
+        <w:t>Scenario #</w:t>
+      </w:r>
+      <w:r>
+        <w:rPr>
+          <w:rStyle w:val="Strong"/>
+        </w:rPr>
+        <w:t>3</w:t>
+      </w:r>
+      <w:r>
+        <w:rPr>
+          <w:rStyle w:val="Strong"/>
+        </w:rPr>
+        <w:t xml:space="preserve"> - </w:t>
+      </w:r>
+      <w:r>
+        <w:rPr>
+          <w:rStyle w:val="Strong"/>
+        </w:rPr>
+        <w:t>Help</w:t>
+      </w:r>
+      <w:r>
+        <w:rPr>
+          <w:rStyle w:val="Strong"/>
+        </w:rPr>
+        <w:t>:</w:t>
+      </w:r>
+    </w:p>
+    <w:p>
+      <w:pPr>
+        <w:spacing w:line="480" w:lineRule="auto"/>
+        <w:rPr>
+          <w:rFonts w:ascii="Times New Roman" w:hAnsi="Times New Roman" w:cs="Times New Roman"/>
+        </w:rPr>
+      </w:pPr>
+    </w:p>
+    <w:p>
+      <w:pPr>
+        <w:spacing w:line="480" w:lineRule="auto"/>
+        <w:rPr>
+          <w:rFonts w:ascii="Times New Roman" w:hAnsi="Times New Roman" w:cs="Times New Roman"/>
+        </w:rPr>
+      </w:pPr>
+      <w:r>
+        <w:rPr>
+          <w:rFonts w:ascii="Times New Roman" w:hAnsi="Times New Roman" w:cs="Times New Roman"/>
+        </w:rPr>
+        <w:pict w14:anchorId="3227CEA2">
+          <v:shape id="_x0000_i1026" type="#_x0000_t75" style="width:453.3pt;height:308.15pt">
+            <v:imagedata r:id="rId15" o:title="Diagrams"/>
+          </v:shape>
+        </w:pict>
+      </w:r>
+    </w:p>
+    <w:p>
+      <w:pPr>
+        <w:spacing w:line="480" w:lineRule="auto"/>
+        <w:rPr>
+          <w:rStyle w:val="Strong"/>
+        </w:rPr>
+      </w:pPr>
+      <w:r>
+        <w:rPr>
+          <w:rStyle w:val="Strong"/>
+        </w:rPr>
+        <w:t>Figure XXXX</w:t>
+      </w:r>
+      <w:r>
+        <w:rPr>
+          <w:rStyle w:val="Strong"/>
+        </w:rPr>
+        <w:t xml:space="preserve">: Illustrates the </w:t>
+      </w:r>
+      <w:r>
+        <w:rPr>
+          <w:rStyle w:val="Strong"/>
+        </w:rPr>
+        <w:t xml:space="preserve">scenario for </w:t>
+      </w:r>
+      <w:r>
+        <w:rPr>
+          <w:rStyle w:val="Strong"/>
+        </w:rPr>
+        <w:t>Help</w:t>
+      </w:r>
+    </w:p>
+    <w:p>
+      <w:pPr>
+        <w:spacing w:line="480" w:lineRule="auto"/>
+        <w:rPr>
+          <w:rFonts w:ascii="Times New Roman" w:hAnsi="Times New Roman" w:cs="Times New Roman"/>
+        </w:rPr>
+      </w:pPr>
+    </w:p>
+    <w:p>
+      <w:pPr>
+        <w:spacing w:line="480" w:lineRule="auto"/>
+        <w:ind w:firstLine="708"/>
+        <w:rPr>
+          <w:rFonts w:ascii="Times New Roman" w:hAnsi="Times New Roman" w:cs="Times New Roman"/>
+        </w:rPr>
+      </w:pPr>
+      <w:r>
+        <w:t>Player</w:t>
+      </w:r>
+      <w:r>
+        <w:t>s</w:t>
+      </w:r>
+      <w:r>
+        <w:t xml:space="preserve"> want</w:t>
+      </w:r>
+      <w:r>
+        <w:t xml:space="preserve"> </w:t>
+      </w:r>
+      <w:r>
+        <w:t xml:space="preserve">to learn how game is played, after game starts </w:t>
+      </w:r>
+      <w:r>
+        <w:t xml:space="preserve">one of them clicks the “Help” </w:t>
+      </w:r>
+      <w:r>
+        <w:t>button. In help frame</w:t>
+      </w:r>
+      <w:r>
+        <w:t>,</w:t>
+      </w:r>
+      <w:r>
+        <w:t xml:space="preserve"> the game </w:t>
+      </w:r>
+      <w:r>
+        <w:t>will be explained with a tutorial and text</w:t>
+      </w:r>
+      <w:r>
+        <w:t>. After short information and tutorial</w:t>
+      </w:r>
+      <w:r>
+        <w:t>, player can go to main menu by pressing back button.</w:t>
+      </w:r>
+    </w:p>
+    <w:p>
+      <w:pPr>
+        <w:spacing w:line="480" w:lineRule="auto"/>
+        <w:rPr>
+          <w:rFonts w:ascii="Times New Roman" w:hAnsi="Times New Roman" w:cs="Times New Roman"/>
+        </w:rPr>
+      </w:pPr>
+    </w:p>
+    <w:p>
+      <w:pPr>
+        <w:spacing w:line="480" w:lineRule="auto"/>
+        <w:rPr>
+          <w:rFonts w:ascii="Times New Roman" w:hAnsi="Times New Roman" w:cs="Times New Roman"/>
+        </w:rPr>
+      </w:pPr>
+    </w:p>
+    <w:p>
+      <w:pPr>
+        <w:spacing w:line="360" w:lineRule="auto"/>
+        <w:rPr>
+          <w:b/>
+          <w:color w:val="000000"/>
+          <w:sz w:val="32"/>
+          <w:szCs w:val="32"/>
         </w:rPr>
       </w:pPr>
     </w:p>
@@ -4278,133 +4946,52 @@
           <w:szCs w:val="32"/>
         </w:rPr>
       </w:pPr>
-    </w:p>
-    <w:p>
-      <w:pPr>
-        <w:spacing w:line="360" w:lineRule="auto"/>
-        <w:ind w:left="1701" w:hanging="1276"/>
+      <w:r>
         <w:rPr>
           <w:b/>
           <w:color w:val="000000"/>
           <w:sz w:val="32"/>
           <w:szCs w:val="32"/>
         </w:rPr>
-      </w:pPr>
-    </w:p>
-    <w:p>
-      <w:pPr>
-        <w:spacing w:line="360" w:lineRule="auto"/>
-        <w:ind w:left="1701" w:hanging="1276"/>
-        <w:rPr>
+        <w:t>5.4.</w:t>
+      </w:r>
+      <w:r>
+        <w:rPr>
+          <w:rStyle w:val="apple-tab-span"/>
           <w:b/>
           <w:color w:val="000000"/>
           <w:sz w:val="32"/>
           <w:szCs w:val="32"/>
         </w:rPr>
-      </w:pPr>
-    </w:p>
-    <w:p>
-      <w:pPr>
-        <w:spacing w:line="360" w:lineRule="auto"/>
-        <w:ind w:left="1701" w:hanging="1276"/>
+        <w:tab/>
+      </w:r>
+      <w:r>
         <w:rPr>
           <w:b/>
           <w:color w:val="000000"/>
           <w:sz w:val="32"/>
           <w:szCs w:val="32"/>
         </w:rPr>
-      </w:pPr>
-    </w:p>
-    <w:p>
-      <w:pPr>
-        <w:spacing w:line="360" w:lineRule="auto"/>
-        <w:ind w:left="1701" w:hanging="1276"/>
+        <w:t>User Interface - Navigational Paths and Screen M</w:t>
+      </w:r>
+      <w:r>
         <w:rPr>
           <w:b/>
           <w:color w:val="000000"/>
           <w:sz w:val="32"/>
           <w:szCs w:val="32"/>
         </w:rPr>
-      </w:pPr>
-    </w:p>
-    <w:p>
-      <w:pPr>
-        <w:spacing w:line="360" w:lineRule="auto"/>
-        <w:ind w:left="1701" w:hanging="1276"/>
+        <w:t>ock-ups</w:t>
+      </w:r>
+      <w:r>
         <w:rPr>
           <w:b/>
           <w:color w:val="000000"/>
           <w:sz w:val="32"/>
           <w:szCs w:val="32"/>
         </w:rPr>
-      </w:pPr>
-      <w:r>
-        <w:rPr>
-          <w:b/>
-          <w:color w:val="000000"/>
-          <w:sz w:val="32"/>
-          <w:szCs w:val="32"/>
-        </w:rPr>
-        <w:t>5.4.</w:t>
-      </w:r>
-      <w:r>
-        <w:rPr>
-          <w:rStyle w:val="apple-tab-span"/>
-          <w:b/>
-          <w:color w:val="000000"/>
-          <w:sz w:val="32"/>
-          <w:szCs w:val="32"/>
-        </w:rPr>
-        <w:tab/>
-      </w:r>
-      <w:r>
-        <w:rPr>
-          <w:b/>
-          <w:color w:val="000000"/>
-          <w:sz w:val="32"/>
-          <w:szCs w:val="32"/>
-        </w:rPr>
-        <w:t>User Interface - Navigational Paths and Screen M</w:t>
-      </w:r>
-      <w:r>
-        <w:rPr>
-          <w:b/>
-          <w:color w:val="000000"/>
-          <w:sz w:val="32"/>
-          <w:szCs w:val="32"/>
-        </w:rPr>
-        <w:t>ock-ups</w:t>
-      </w:r>
-      <w:r>
-        <w:rPr>
-          <w:b/>
-          <w:color w:val="000000"/>
-          <w:sz w:val="32"/>
-          <w:szCs w:val="32"/>
-        </w:rPr>
         <w:t xml:space="preserve"> </w:t>
       </w:r>
-    </w:p>
-    <w:p>
-      <w:pPr>
-        <w:spacing w:line="360" w:lineRule="auto"/>
-        <w:ind w:left="1701" w:hanging="1276"/>
-        <w:rPr>
-          <w:b/>
-          <w:color w:val="000000"/>
-          <w:sz w:val="32"/>
-          <w:szCs w:val="32"/>
-        </w:rPr>
-      </w:pPr>
-    </w:p>
-    <w:p>
-      <w:pPr>
-        <w:spacing w:line="360" w:lineRule="auto"/>
-        <w:ind w:left="1701" w:hanging="1276"/>
-        <w:rPr>
-          <w:color w:val="000000"/>
-        </w:rPr>
-      </w:pPr>
     </w:p>
     <w:p>
       <w:pPr>
@@ -4418,7 +5005,6 @@
         <w:rPr>
           <w:noProof/>
           <w:color w:val="000000"/>
-          <w:lang w:val="az-Latn-AZ" w:eastAsia="az-Latn-AZ"/>
         </w:rPr>
         <w:drawing>
           <wp:inline distT="0" distB="0" distL="0" distR="0" wp14:anchorId="305453CA" wp14:editId="5AEC82CE">
@@ -4438,7 +5024,7 @@
                     </pic:cNvPicPr>
                   </pic:nvPicPr>
                   <pic:blipFill>
-                    <a:blip r:embed="rId14">
+                    <a:blip r:embed="rId16">
                       <a:extLst>
                         <a:ext uri="{28A0092B-C50C-407E-A947-70E740481C1C}">
                           <a14:useLocalDpi xmlns:a14="http://schemas.microsoft.com/office/drawing/2010/main" val="0"/>
@@ -4585,7 +5171,6 @@
           <w:color w:val="000000"/>
           <w:sz w:val="32"/>
           <w:szCs w:val="32"/>
-          <w:lang w:val="az-Latn-AZ" w:eastAsia="az-Latn-AZ"/>
         </w:rPr>
         <w:lastRenderedPageBreak/>
         <w:drawing>
@@ -4606,7 +5191,7 @@
                     </pic:cNvPicPr>
                   </pic:nvPicPr>
                   <pic:blipFill>
-                    <a:blip r:embed="rId15">
+                    <a:blip r:embed="rId17">
                       <a:extLst>
                         <a:ext uri="{28A0092B-C50C-407E-A947-70E740481C1C}">
                           <a14:useLocalDpi xmlns:a14="http://schemas.microsoft.com/office/drawing/2010/main" val="0"/>
@@ -4656,7 +5241,6 @@
           <w:color w:val="000000"/>
           <w:sz w:val="32"/>
           <w:szCs w:val="32"/>
-          <w:lang w:val="az-Latn-AZ" w:eastAsia="az-Latn-AZ"/>
         </w:rPr>
         <w:drawing>
           <wp:inline distT="0" distB="0" distL="0" distR="0" wp14:anchorId="578B8C44" wp14:editId="1F90FF92">
@@ -4676,7 +5260,7 @@
                     </pic:cNvPicPr>
                   </pic:nvPicPr>
                   <pic:blipFill>
-                    <a:blip r:embed="rId16">
+                    <a:blip r:embed="rId18">
                       <a:extLst>
                         <a:ext uri="{28A0092B-C50C-407E-A947-70E740481C1C}">
                           <a14:useLocalDpi xmlns:a14="http://schemas.microsoft.com/office/drawing/2010/main" val="0"/>
@@ -4726,7 +5310,6 @@
           <w:color w:val="000000"/>
           <w:sz w:val="32"/>
           <w:szCs w:val="32"/>
-          <w:lang w:val="az-Latn-AZ" w:eastAsia="az-Latn-AZ"/>
         </w:rPr>
         <w:lastRenderedPageBreak/>
         <w:drawing>
@@ -4747,7 +5330,7 @@
                     </pic:cNvPicPr>
                   </pic:nvPicPr>
                   <pic:blipFill>
-                    <a:blip r:embed="rId17">
+                    <a:blip r:embed="rId19">
                       <a:extLst>
                         <a:ext uri="{28A0092B-C50C-407E-A947-70E740481C1C}">
                           <a14:useLocalDpi xmlns:a14="http://schemas.microsoft.com/office/drawing/2010/main" val="0"/>
@@ -4799,7 +5382,6 @@
           <w:color w:val="000000"/>
           <w:sz w:val="32"/>
           <w:szCs w:val="32"/>
-          <w:lang w:val="az-Latn-AZ" w:eastAsia="az-Latn-AZ"/>
         </w:rPr>
         <w:drawing>
           <wp:inline distT="0" distB="0" distL="0" distR="0" wp14:anchorId="0C53F2BF" wp14:editId="4F317B62">
@@ -4819,7 +5401,7 @@
                     </pic:cNvPicPr>
                   </pic:nvPicPr>
                   <pic:blipFill>
-                    <a:blip r:embed="rId18">
+                    <a:blip r:embed="rId20">
                       <a:extLst>
                         <a:ext uri="{28A0092B-C50C-407E-A947-70E740481C1C}">
                           <a14:useLocalDpi xmlns:a14="http://schemas.microsoft.com/office/drawing/2010/main" val="0"/>
@@ -4914,7 +5496,6 @@
         <w:rPr>
           <w:rFonts w:ascii="Times New Roman" w:hAnsi="Times New Roman" w:cs="Times New Roman"/>
           <w:noProof/>
-          <w:lang w:val="az-Latn-AZ" w:eastAsia="az-Latn-AZ"/>
         </w:rPr>
         <w:drawing>
           <wp:inline distT="0" distB="0" distL="0" distR="0" wp14:anchorId="5B057899" wp14:editId="5BE30B49">
@@ -4934,7 +5515,7 @@
                     </pic:cNvPicPr>
                   </pic:nvPicPr>
                   <pic:blipFill>
-                    <a:blip r:embed="rId19">
+                    <a:blip r:embed="rId21">
                       <a:extLst>
                         <a:ext uri="{28A0092B-C50C-407E-A947-70E740481C1C}">
                           <a14:useLocalDpi xmlns:a14="http://schemas.microsoft.com/office/drawing/2010/main" val="0"/>
@@ -5047,8 +5628,8 @@
       </w:pPr>
     </w:p>
     <w:sectPr>
-      <w:footerReference w:type="even" r:id="rId20"/>
-      <w:footerReference w:type="default" r:id="rId21"/>
+      <w:footerReference w:type="even" r:id="rId22"/>
+      <w:footerReference w:type="default" r:id="rId23"/>
       <w:pgSz w:w="11900" w:h="16840"/>
       <w:pgMar w:top="1417" w:right="1417" w:bottom="1417" w:left="1417" w:header="708" w:footer="708" w:gutter="0"/>
       <w:cols w:space="708"/>
@@ -5059,7 +5640,7 @@
 </file>
 
 <file path=word/endnotes.xml><?xml version="1.0" encoding="utf-8"?>
-<w:endnotes xmlns:wpc="http://schemas.microsoft.com/office/word/2010/wordprocessingCanvas" xmlns:mc="http://schemas.openxmlformats.org/markup-compatibility/2006" xmlns:o="urn:schemas-microsoft-com:office:office" xmlns:r="http://schemas.openxmlformats.org/officeDocument/2006/relationships" xmlns:m="http://schemas.openxmlformats.org/officeDocument/2006/math" xmlns:v="urn:schemas-microsoft-com:vml" xmlns:wp14="http://schemas.microsoft.com/office/word/2010/wordprocessingDrawing" xmlns:wp="http://schemas.openxmlformats.org/drawingml/2006/wordprocessingDrawing" xmlns:w10="urn:schemas-microsoft-com:office:word" xmlns:w="http://schemas.openxmlformats.org/wordprocessingml/2006/main" xmlns:w14="http://schemas.microsoft.com/office/word/2010/wordml" xmlns:wpg="http://schemas.microsoft.com/office/word/2010/wordprocessingGroup" xmlns:wpi="http://schemas.microsoft.com/office/word/2010/wordprocessingInk" xmlns:wne="http://schemas.microsoft.com/office/word/2006/wordml" xmlns:wps="http://schemas.microsoft.com/office/word/2010/wordprocessingShape" mc:Ignorable="w14 wp14">
+<w:endnotes xmlns:wpc="http://schemas.microsoft.com/office/word/2010/wordprocessingCanvas" xmlns:mc="http://schemas.openxmlformats.org/markup-compatibility/2006" xmlns:o="urn:schemas-microsoft-com:office:office" xmlns:r="http://schemas.openxmlformats.org/officeDocument/2006/relationships" xmlns:m="http://schemas.openxmlformats.org/officeDocument/2006/math" xmlns:v="urn:schemas-microsoft-com:vml" xmlns:wp14="http://schemas.microsoft.com/office/word/2010/wordprocessingDrawing" xmlns:wp="http://schemas.openxmlformats.org/drawingml/2006/wordprocessingDrawing" xmlns:w10="urn:schemas-microsoft-com:office:word" xmlns:w="http://schemas.openxmlformats.org/wordprocessingml/2006/main" xmlns:w14="http://schemas.microsoft.com/office/word/2010/wordml" xmlns:w15="http://schemas.microsoft.com/office/word/2012/wordml" xmlns:wpg="http://schemas.microsoft.com/office/word/2010/wordprocessingGroup" xmlns:wpi="http://schemas.microsoft.com/office/word/2010/wordprocessingInk" xmlns:wne="http://schemas.microsoft.com/office/word/2006/wordml" xmlns:wps="http://schemas.microsoft.com/office/word/2010/wordprocessingShape" mc:Ignorable="w14 w15 wp14">
   <w:endnote w:type="separator" w:id="-1">
     <w:p>
       <w:r>
@@ -5078,37 +5659,37 @@
 </file>
 
 <file path=word/footer1.xml><?xml version="1.0" encoding="utf-8"?>
-<w:ftr xmlns:wpc="http://schemas.microsoft.com/office/word/2010/wordprocessingCanvas" xmlns:mc="http://schemas.openxmlformats.org/markup-compatibility/2006" xmlns:o="urn:schemas-microsoft-com:office:office" xmlns:r="http://schemas.openxmlformats.org/officeDocument/2006/relationships" xmlns:m="http://schemas.openxmlformats.org/officeDocument/2006/math" xmlns:v="urn:schemas-microsoft-com:vml" xmlns:wp14="http://schemas.microsoft.com/office/word/2010/wordprocessingDrawing" xmlns:wp="http://schemas.openxmlformats.org/drawingml/2006/wordprocessingDrawing" xmlns:w10="urn:schemas-microsoft-com:office:word" xmlns:w="http://schemas.openxmlformats.org/wordprocessingml/2006/main" xmlns:w14="http://schemas.microsoft.com/office/word/2010/wordml" xmlns:wpg="http://schemas.microsoft.com/office/word/2010/wordprocessingGroup" xmlns:wpi="http://schemas.microsoft.com/office/word/2010/wordprocessingInk" xmlns:wne="http://schemas.microsoft.com/office/word/2006/wordml" xmlns:wps="http://schemas.microsoft.com/office/word/2010/wordprocessingShape" mc:Ignorable="w14 wp14">
+<w:ftr xmlns:wpc="http://schemas.microsoft.com/office/word/2010/wordprocessingCanvas" xmlns:mc="http://schemas.openxmlformats.org/markup-compatibility/2006" xmlns:o="urn:schemas-microsoft-com:office:office" xmlns:r="http://schemas.openxmlformats.org/officeDocument/2006/relationships" xmlns:m="http://schemas.openxmlformats.org/officeDocument/2006/math" xmlns:v="urn:schemas-microsoft-com:vml" xmlns:wp14="http://schemas.microsoft.com/office/word/2010/wordprocessingDrawing" xmlns:wp="http://schemas.openxmlformats.org/drawingml/2006/wordprocessingDrawing" xmlns:w10="urn:schemas-microsoft-com:office:word" xmlns:w="http://schemas.openxmlformats.org/wordprocessingml/2006/main" xmlns:w14="http://schemas.microsoft.com/office/word/2010/wordml" xmlns:w15="http://schemas.microsoft.com/office/word/2012/wordml" xmlns:wpg="http://schemas.microsoft.com/office/word/2010/wordprocessingGroup" xmlns:wpi="http://schemas.microsoft.com/office/word/2010/wordprocessingInk" xmlns:wne="http://schemas.microsoft.com/office/word/2006/wordml" xmlns:wps="http://schemas.microsoft.com/office/word/2010/wordprocessingShape" mc:Ignorable="w14 w15 wp14">
   <w:p>
     <w:pPr>
-      <w:pStyle w:val="a7"/>
+      <w:pStyle w:val="Footer"/>
       <w:framePr w:wrap="none" w:vAnchor="text" w:hAnchor="margin" w:xAlign="right" w:y="1"/>
       <w:rPr>
-        <w:rStyle w:val="a9"/>
+        <w:rStyle w:val="PageNumber"/>
       </w:rPr>
     </w:pPr>
     <w:r>
       <w:rPr>
-        <w:rStyle w:val="a9"/>
+        <w:rStyle w:val="PageNumber"/>
       </w:rPr>
       <w:fldChar w:fldCharType="begin"/>
     </w:r>
     <w:r>
       <w:rPr>
-        <w:rStyle w:val="a9"/>
+        <w:rStyle w:val="PageNumber"/>
       </w:rPr>
       <w:instrText xml:space="preserve">PAGE  </w:instrText>
     </w:r>
     <w:r>
       <w:rPr>
-        <w:rStyle w:val="a9"/>
+        <w:rStyle w:val="PageNumber"/>
       </w:rPr>
       <w:fldChar w:fldCharType="end"/>
     </w:r>
   </w:p>
   <w:p>
     <w:pPr>
-      <w:pStyle w:val="a7"/>
+      <w:pStyle w:val="Footer"/>
       <w:ind w:right="360"/>
     </w:pPr>
   </w:p>
@@ -5116,50 +5697,50 @@
 </file>
 
 <file path=word/footer2.xml><?xml version="1.0" encoding="utf-8"?>
-<w:ftr xmlns:wpc="http://schemas.microsoft.com/office/word/2010/wordprocessingCanvas" xmlns:mc="http://schemas.openxmlformats.org/markup-compatibility/2006" xmlns:o="urn:schemas-microsoft-com:office:office" xmlns:r="http://schemas.openxmlformats.org/officeDocument/2006/relationships" xmlns:m="http://schemas.openxmlformats.org/officeDocument/2006/math" xmlns:v="urn:schemas-microsoft-com:vml" xmlns:wp14="http://schemas.microsoft.com/office/word/2010/wordprocessingDrawing" xmlns:wp="http://schemas.openxmlformats.org/drawingml/2006/wordprocessingDrawing" xmlns:w10="urn:schemas-microsoft-com:office:word" xmlns:w="http://schemas.openxmlformats.org/wordprocessingml/2006/main" xmlns:w14="http://schemas.microsoft.com/office/word/2010/wordml" xmlns:wpg="http://schemas.microsoft.com/office/word/2010/wordprocessingGroup" xmlns:wpi="http://schemas.microsoft.com/office/word/2010/wordprocessingInk" xmlns:wne="http://schemas.microsoft.com/office/word/2006/wordml" xmlns:wps="http://schemas.microsoft.com/office/word/2010/wordprocessingShape" mc:Ignorable="w14 wp14">
+<w:ftr xmlns:wpc="http://schemas.microsoft.com/office/word/2010/wordprocessingCanvas" xmlns:mc="http://schemas.openxmlformats.org/markup-compatibility/2006" xmlns:o="urn:schemas-microsoft-com:office:office" xmlns:r="http://schemas.openxmlformats.org/officeDocument/2006/relationships" xmlns:m="http://schemas.openxmlformats.org/officeDocument/2006/math" xmlns:v="urn:schemas-microsoft-com:vml" xmlns:wp14="http://schemas.microsoft.com/office/word/2010/wordprocessingDrawing" xmlns:wp="http://schemas.openxmlformats.org/drawingml/2006/wordprocessingDrawing" xmlns:w10="urn:schemas-microsoft-com:office:word" xmlns:w="http://schemas.openxmlformats.org/wordprocessingml/2006/main" xmlns:w14="http://schemas.microsoft.com/office/word/2010/wordml" xmlns:w15="http://schemas.microsoft.com/office/word/2012/wordml" xmlns:wpg="http://schemas.microsoft.com/office/word/2010/wordprocessingGroup" xmlns:wpi="http://schemas.microsoft.com/office/word/2010/wordprocessingInk" xmlns:wne="http://schemas.microsoft.com/office/word/2006/wordml" xmlns:wps="http://schemas.microsoft.com/office/word/2010/wordprocessingShape" mc:Ignorable="w14 w15 wp14">
   <w:p>
     <w:pPr>
-      <w:pStyle w:val="a7"/>
+      <w:pStyle w:val="Footer"/>
       <w:framePr w:wrap="none" w:vAnchor="text" w:hAnchor="margin" w:xAlign="right" w:y="1"/>
       <w:rPr>
-        <w:rStyle w:val="a9"/>
+        <w:rStyle w:val="PageNumber"/>
       </w:rPr>
     </w:pPr>
     <w:r>
       <w:rPr>
-        <w:rStyle w:val="a9"/>
+        <w:rStyle w:val="PageNumber"/>
       </w:rPr>
       <w:fldChar w:fldCharType="begin"/>
     </w:r>
     <w:r>
       <w:rPr>
-        <w:rStyle w:val="a9"/>
+        <w:rStyle w:val="PageNumber"/>
       </w:rPr>
       <w:instrText xml:space="preserve">PAGE  </w:instrText>
     </w:r>
     <w:r>
       <w:rPr>
-        <w:rStyle w:val="a9"/>
+        <w:rStyle w:val="PageNumber"/>
       </w:rPr>
       <w:fldChar w:fldCharType="separate"/>
     </w:r>
     <w:r>
       <w:rPr>
-        <w:rStyle w:val="a9"/>
+        <w:rStyle w:val="PageNumber"/>
         <w:noProof/>
       </w:rPr>
-      <w:t>8</w:t>
+      <w:t>17</w:t>
     </w:r>
     <w:r>
       <w:rPr>
-        <w:rStyle w:val="a9"/>
+        <w:rStyle w:val="PageNumber"/>
       </w:rPr>
       <w:fldChar w:fldCharType="end"/>
     </w:r>
   </w:p>
   <w:p>
     <w:pPr>
-      <w:pStyle w:val="a7"/>
+      <w:pStyle w:val="Footer"/>
       <w:ind w:right="360"/>
     </w:pPr>
   </w:p>
@@ -5167,7 +5748,7 @@
 </file>
 
 <file path=word/footnotes.xml><?xml version="1.0" encoding="utf-8"?>
-<w:footnotes xmlns:wpc="http://schemas.microsoft.com/office/word/2010/wordprocessingCanvas" xmlns:mc="http://schemas.openxmlformats.org/markup-compatibility/2006" xmlns:o="urn:schemas-microsoft-com:office:office" xmlns:r="http://schemas.openxmlformats.org/officeDocument/2006/relationships" xmlns:m="http://schemas.openxmlformats.org/officeDocument/2006/math" xmlns:v="urn:schemas-microsoft-com:vml" xmlns:wp14="http://schemas.microsoft.com/office/word/2010/wordprocessingDrawing" xmlns:wp="http://schemas.openxmlformats.org/drawingml/2006/wordprocessingDrawing" xmlns:w10="urn:schemas-microsoft-com:office:word" xmlns:w="http://schemas.openxmlformats.org/wordprocessingml/2006/main" xmlns:w14="http://schemas.microsoft.com/office/word/2010/wordml" xmlns:wpg="http://schemas.microsoft.com/office/word/2010/wordprocessingGroup" xmlns:wpi="http://schemas.microsoft.com/office/word/2010/wordprocessingInk" xmlns:wne="http://schemas.microsoft.com/office/word/2006/wordml" xmlns:wps="http://schemas.microsoft.com/office/word/2010/wordprocessingShape" mc:Ignorable="w14 wp14">
+<w:footnotes xmlns:wpc="http://schemas.microsoft.com/office/word/2010/wordprocessingCanvas" xmlns:mc="http://schemas.openxmlformats.org/markup-compatibility/2006" xmlns:o="urn:schemas-microsoft-com:office:office" xmlns:r="http://schemas.openxmlformats.org/officeDocument/2006/relationships" xmlns:m="http://schemas.openxmlformats.org/officeDocument/2006/math" xmlns:v="urn:schemas-microsoft-com:vml" xmlns:wp14="http://schemas.microsoft.com/office/word/2010/wordprocessingDrawing" xmlns:wp="http://schemas.openxmlformats.org/drawingml/2006/wordprocessingDrawing" xmlns:w10="urn:schemas-microsoft-com:office:word" xmlns:w="http://schemas.openxmlformats.org/wordprocessingml/2006/main" xmlns:w14="http://schemas.microsoft.com/office/word/2010/wordml" xmlns:w15="http://schemas.microsoft.com/office/word/2012/wordml" xmlns:wpg="http://schemas.microsoft.com/office/word/2010/wordprocessingGroup" xmlns:wpi="http://schemas.microsoft.com/office/word/2010/wordprocessingInk" xmlns:wne="http://schemas.microsoft.com/office/word/2006/wordml" xmlns:wps="http://schemas.microsoft.com/office/word/2010/wordprocessingShape" mc:Ignorable="w14 w15 wp14">
   <w:footnote w:type="separator" w:id="-1">
     <w:p>
       <w:r>
@@ -5186,7 +5767,7 @@
 </file>
 
 <file path=word/numbering.xml><?xml version="1.0" encoding="utf-8"?>
-<w:numbering xmlns:wpc="http://schemas.microsoft.com/office/word/2010/wordprocessingCanvas" xmlns:mc="http://schemas.openxmlformats.org/markup-compatibility/2006" xmlns:o="urn:schemas-microsoft-com:office:office" xmlns:r="http://schemas.openxmlformats.org/officeDocument/2006/relationships" xmlns:m="http://schemas.openxmlformats.org/officeDocument/2006/math" xmlns:v="urn:schemas-microsoft-com:vml" xmlns:wp14="http://schemas.microsoft.com/office/word/2010/wordprocessingDrawing" xmlns:wp="http://schemas.openxmlformats.org/drawingml/2006/wordprocessingDrawing" xmlns:w10="urn:schemas-microsoft-com:office:word" xmlns:w="http://schemas.openxmlformats.org/wordprocessingml/2006/main" xmlns:w14="http://schemas.microsoft.com/office/word/2010/wordml" xmlns:wpg="http://schemas.microsoft.com/office/word/2010/wordprocessingGroup" xmlns:wpi="http://schemas.microsoft.com/office/word/2010/wordprocessingInk" xmlns:wne="http://schemas.microsoft.com/office/word/2006/wordml" xmlns:wps="http://schemas.microsoft.com/office/word/2010/wordprocessingShape" mc:Ignorable="w14 wp14">
+<w:numbering xmlns:wpc="http://schemas.microsoft.com/office/word/2010/wordprocessingCanvas" xmlns:mc="http://schemas.openxmlformats.org/markup-compatibility/2006" xmlns:o="urn:schemas-microsoft-com:office:office" xmlns:r="http://schemas.openxmlformats.org/officeDocument/2006/relationships" xmlns:m="http://schemas.openxmlformats.org/officeDocument/2006/math" xmlns:v="urn:schemas-microsoft-com:vml" xmlns:wp14="http://schemas.microsoft.com/office/word/2010/wordprocessingDrawing" xmlns:wp="http://schemas.openxmlformats.org/drawingml/2006/wordprocessingDrawing" xmlns:w10="urn:schemas-microsoft-com:office:word" xmlns:w="http://schemas.openxmlformats.org/wordprocessingml/2006/main" xmlns:w14="http://schemas.microsoft.com/office/word/2010/wordml" xmlns:w15="http://schemas.microsoft.com/office/word/2012/wordml" xmlns:wpg="http://schemas.microsoft.com/office/word/2010/wordprocessingGroup" xmlns:wpi="http://schemas.microsoft.com/office/word/2010/wordprocessingInk" xmlns:wne="http://schemas.microsoft.com/office/word/2006/wordml" xmlns:wps="http://schemas.microsoft.com/office/word/2010/wordprocessingShape" mc:Ignorable="w14 w15 wp14">
   <w:abstractNum w:abstractNumId="0">
     <w:nsid w:val="1B430AF8"/>
     <w:multiLevelType w:val="multilevel"/>
@@ -5871,7 +6452,7 @@
 </file>
 
 <file path=word/styles.xml><?xml version="1.0" encoding="utf-8"?>
-<w:styles xmlns:mc="http://schemas.openxmlformats.org/markup-compatibility/2006" xmlns:r="http://schemas.openxmlformats.org/officeDocument/2006/relationships" xmlns:w="http://schemas.openxmlformats.org/wordprocessingml/2006/main" xmlns:w14="http://schemas.microsoft.com/office/word/2010/wordml" mc:Ignorable="w14">
+<w:styles xmlns:mc="http://schemas.openxmlformats.org/markup-compatibility/2006" xmlns:r="http://schemas.openxmlformats.org/officeDocument/2006/relationships" xmlns:w="http://schemas.openxmlformats.org/wordprocessingml/2006/main" xmlns:w14="http://schemas.microsoft.com/office/word/2010/wordml" xmlns:w15="http://schemas.microsoft.com/office/word/2012/wordml" mc:Ignorable="w14 w15">
   <w:docDefaults>
     <w:rPrDefault>
       <w:rPr>
@@ -5883,159 +6464,393 @@
     </w:rPrDefault>
     <w:pPrDefault/>
   </w:docDefaults>
-  <w:latentStyles w:defLockedState="0" w:defUIPriority="99" w:defSemiHidden="1" w:defUnhideWhenUsed="1" w:defQFormat="0" w:count="267">
-    <w:lsdException w:name="Normal" w:semiHidden="0" w:uiPriority="0" w:unhideWhenUsed="0" w:qFormat="1"/>
-    <w:lsdException w:name="heading 1" w:semiHidden="0" w:uiPriority="9" w:unhideWhenUsed="0" w:qFormat="1"/>
-    <w:lsdException w:name="heading 2" w:uiPriority="9" w:qFormat="1"/>
-    <w:lsdException w:name="heading 3" w:uiPriority="9" w:qFormat="1"/>
-    <w:lsdException w:name="heading 4" w:uiPriority="9" w:qFormat="1"/>
-    <w:lsdException w:name="heading 5" w:uiPriority="9" w:qFormat="1"/>
-    <w:lsdException w:name="heading 6" w:uiPriority="9" w:qFormat="1"/>
-    <w:lsdException w:name="heading 7" w:uiPriority="9" w:qFormat="1"/>
-    <w:lsdException w:name="heading 8" w:uiPriority="9" w:qFormat="1"/>
-    <w:lsdException w:name="heading 9" w:uiPriority="9" w:qFormat="1"/>
-    <w:lsdException w:name="toc 1" w:uiPriority="39"/>
-    <w:lsdException w:name="toc 2" w:uiPriority="39"/>
-    <w:lsdException w:name="toc 3" w:uiPriority="39"/>
-    <w:lsdException w:name="toc 4" w:uiPriority="39"/>
-    <w:lsdException w:name="toc 5" w:uiPriority="39"/>
-    <w:lsdException w:name="toc 6" w:uiPriority="39"/>
-    <w:lsdException w:name="toc 7" w:uiPriority="39"/>
-    <w:lsdException w:name="toc 8" w:uiPriority="39"/>
-    <w:lsdException w:name="toc 9" w:uiPriority="39"/>
-    <w:lsdException w:name="caption" w:uiPriority="35" w:qFormat="1"/>
-    <w:lsdException w:name="Title" w:semiHidden="0" w:uiPriority="0" w:unhideWhenUsed="0" w:qFormat="1"/>
-    <w:lsdException w:name="Default Paragraph Font" w:uiPriority="1"/>
-    <w:lsdException w:name="Subtitle" w:semiHidden="0" w:uiPriority="11" w:unhideWhenUsed="0" w:qFormat="1"/>
-    <w:lsdException w:name="Strong" w:semiHidden="0" w:uiPriority="22" w:unhideWhenUsed="0" w:qFormat="1"/>
-    <w:lsdException w:name="Emphasis" w:semiHidden="0" w:uiPriority="20" w:unhideWhenUsed="0" w:qFormat="1"/>
-    <w:lsdException w:name="Table Grid" w:semiHidden="0" w:uiPriority="39" w:unhideWhenUsed="0"/>
-    <w:lsdException w:name="Placeholder Text" w:unhideWhenUsed="0"/>
-    <w:lsdException w:name="No Spacing" w:semiHidden="0" w:uiPriority="1" w:unhideWhenUsed="0" w:qFormat="1"/>
-    <w:lsdException w:name="Light Shading" w:semiHidden="0" w:uiPriority="60" w:unhideWhenUsed="0"/>
-    <w:lsdException w:name="Light List" w:semiHidden="0" w:uiPriority="61" w:unhideWhenUsed="0"/>
-    <w:lsdException w:name="Light Grid" w:semiHidden="0" w:uiPriority="62" w:unhideWhenUsed="0"/>
-    <w:lsdException w:name="Medium Shading 1" w:semiHidden="0" w:uiPriority="63" w:unhideWhenUsed="0"/>
-    <w:lsdException w:name="Medium Shading 2" w:semiHidden="0" w:uiPriority="64" w:unhideWhenUsed="0"/>
-    <w:lsdException w:name="Medium List 1" w:semiHidden="0" w:uiPriority="65" w:unhideWhenUsed="0"/>
-    <w:lsdException w:name="Medium List 2" w:semiHidden="0" w:uiPriority="66" w:unhideWhenUsed="0"/>
-    <w:lsdException w:name="Medium Grid 1" w:semiHidden="0" w:uiPriority="67" w:unhideWhenUsed="0"/>
-    <w:lsdException w:name="Medium Grid 2" w:semiHidden="0" w:uiPriority="68" w:unhideWhenUsed="0"/>
-    <w:lsdException w:name="Medium Grid 3" w:semiHidden="0" w:uiPriority="69" w:unhideWhenUsed="0"/>
-    <w:lsdException w:name="Dark List" w:semiHidden="0" w:uiPriority="70" w:unhideWhenUsed="0"/>
-    <w:lsdException w:name="Colorful Shading" w:semiHidden="0" w:uiPriority="71" w:unhideWhenUsed="0"/>
-    <w:lsdException w:name="Colorful List" w:semiHidden="0" w:uiPriority="72" w:unhideWhenUsed="0"/>
-    <w:lsdException w:name="Colorful Grid" w:semiHidden="0" w:uiPriority="73" w:unhideWhenUsed="0"/>
-    <w:lsdException w:name="Light Shading Accent 1" w:semiHidden="0" w:uiPriority="60" w:unhideWhenUsed="0"/>
-    <w:lsdException w:name="Light List Accent 1" w:semiHidden="0" w:uiPriority="61" w:unhideWhenUsed="0"/>
-    <w:lsdException w:name="Light Grid Accent 1" w:semiHidden="0" w:uiPriority="62" w:unhideWhenUsed="0"/>
-    <w:lsdException w:name="Medium Shading 1 Accent 1" w:semiHidden="0" w:uiPriority="63" w:unhideWhenUsed="0"/>
-    <w:lsdException w:name="Medium Shading 2 Accent 1" w:semiHidden="0" w:uiPriority="64" w:unhideWhenUsed="0"/>
-    <w:lsdException w:name="Medium List 1 Accent 1" w:semiHidden="0" w:uiPriority="65" w:unhideWhenUsed="0"/>
-    <w:lsdException w:name="Revision" w:unhideWhenUsed="0"/>
-    <w:lsdException w:name="List Paragraph" w:semiHidden="0" w:uiPriority="34" w:unhideWhenUsed="0" w:qFormat="1"/>
-    <w:lsdException w:name="Quote" w:semiHidden="0" w:uiPriority="29" w:unhideWhenUsed="0" w:qFormat="1"/>
-    <w:lsdException w:name="Intense Quote" w:semiHidden="0" w:uiPriority="30" w:unhideWhenUsed="0" w:qFormat="1"/>
-    <w:lsdException w:name="Medium List 2 Accent 1" w:semiHidden="0" w:uiPriority="66" w:unhideWhenUsed="0"/>
-    <w:lsdException w:name="Medium Grid 1 Accent 1" w:semiHidden="0" w:uiPriority="67" w:unhideWhenUsed="0"/>
-    <w:lsdException w:name="Medium Grid 2 Accent 1" w:semiHidden="0" w:uiPriority="68" w:unhideWhenUsed="0"/>
-    <w:lsdException w:name="Medium Grid 3 Accent 1" w:semiHidden="0" w:uiPriority="69" w:unhideWhenUsed="0"/>
-    <w:lsdException w:name="Dark List Accent 1" w:semiHidden="0" w:uiPriority="70" w:unhideWhenUsed="0"/>
-    <w:lsdException w:name="Colorful Shading Accent 1" w:semiHidden="0" w:uiPriority="71" w:unhideWhenUsed="0"/>
-    <w:lsdException w:name="Colorful List Accent 1" w:semiHidden="0" w:uiPriority="72" w:unhideWhenUsed="0"/>
-    <w:lsdException w:name="Colorful Grid Accent 1" w:semiHidden="0" w:uiPriority="73" w:unhideWhenUsed="0"/>
-    <w:lsdException w:name="Light Shading Accent 2" w:semiHidden="0" w:uiPriority="60" w:unhideWhenUsed="0"/>
-    <w:lsdException w:name="Light List Accent 2" w:semiHidden="0" w:uiPriority="61" w:unhideWhenUsed="0"/>
-    <w:lsdException w:name="Light Grid Accent 2" w:semiHidden="0" w:uiPriority="62" w:unhideWhenUsed="0"/>
-    <w:lsdException w:name="Medium Shading 1 Accent 2" w:semiHidden="0" w:uiPriority="63" w:unhideWhenUsed="0"/>
-    <w:lsdException w:name="Medium Shading 2 Accent 2" w:semiHidden="0" w:uiPriority="64" w:unhideWhenUsed="0"/>
-    <w:lsdException w:name="Medium List 1 Accent 2" w:semiHidden="0" w:uiPriority="65" w:unhideWhenUsed="0"/>
-    <w:lsdException w:name="Medium List 2 Accent 2" w:semiHidden="0" w:uiPriority="66" w:unhideWhenUsed="0"/>
-    <w:lsdException w:name="Medium Grid 1 Accent 2" w:semiHidden="0" w:uiPriority="67" w:unhideWhenUsed="0"/>
-    <w:lsdException w:name="Medium Grid 2 Accent 2" w:semiHidden="0" w:uiPriority="68" w:unhideWhenUsed="0"/>
-    <w:lsdException w:name="Medium Grid 3 Accent 2" w:semiHidden="0" w:uiPriority="69" w:unhideWhenUsed="0"/>
-    <w:lsdException w:name="Dark List Accent 2" w:semiHidden="0" w:uiPriority="70" w:unhideWhenUsed="0"/>
-    <w:lsdException w:name="Colorful Shading Accent 2" w:semiHidden="0" w:uiPriority="71" w:unhideWhenUsed="0"/>
-    <w:lsdException w:name="Colorful List Accent 2" w:semiHidden="0" w:uiPriority="72" w:unhideWhenUsed="0"/>
-    <w:lsdException w:name="Colorful Grid Accent 2" w:semiHidden="0" w:uiPriority="73" w:unhideWhenUsed="0"/>
-    <w:lsdException w:name="Light Shading Accent 3" w:semiHidden="0" w:uiPriority="60" w:unhideWhenUsed="0"/>
-    <w:lsdException w:name="Light List Accent 3" w:semiHidden="0" w:uiPriority="61" w:unhideWhenUsed="0"/>
-    <w:lsdException w:name="Light Grid Accent 3" w:semiHidden="0" w:uiPriority="62" w:unhideWhenUsed="0"/>
-    <w:lsdException w:name="Medium Shading 1 Accent 3" w:semiHidden="0" w:uiPriority="63" w:unhideWhenUsed="0"/>
-    <w:lsdException w:name="Medium Shading 2 Accent 3" w:semiHidden="0" w:uiPriority="64" w:unhideWhenUsed="0"/>
-    <w:lsdException w:name="Medium List 1 Accent 3" w:semiHidden="0" w:uiPriority="65" w:unhideWhenUsed="0"/>
-    <w:lsdException w:name="Medium List 2 Accent 3" w:semiHidden="0" w:uiPriority="66" w:unhideWhenUsed="0"/>
-    <w:lsdException w:name="Medium Grid 1 Accent 3" w:semiHidden="0" w:uiPriority="67" w:unhideWhenUsed="0"/>
-    <w:lsdException w:name="Medium Grid 2 Accent 3" w:semiHidden="0" w:uiPriority="68" w:unhideWhenUsed="0"/>
-    <w:lsdException w:name="Medium Grid 3 Accent 3" w:semiHidden="0" w:uiPriority="69" w:unhideWhenUsed="0"/>
-    <w:lsdException w:name="Dark List Accent 3" w:semiHidden="0" w:uiPriority="70" w:unhideWhenUsed="0"/>
-    <w:lsdException w:name="Colorful Shading Accent 3" w:semiHidden="0" w:uiPriority="71" w:unhideWhenUsed="0"/>
-    <w:lsdException w:name="Colorful List Accent 3" w:semiHidden="0" w:uiPriority="72" w:unhideWhenUsed="0"/>
-    <w:lsdException w:name="Colorful Grid Accent 3" w:semiHidden="0" w:uiPriority="73" w:unhideWhenUsed="0"/>
-    <w:lsdException w:name="Light Shading Accent 4" w:semiHidden="0" w:uiPriority="60" w:unhideWhenUsed="0"/>
-    <w:lsdException w:name="Light List Accent 4" w:semiHidden="0" w:uiPriority="61" w:unhideWhenUsed="0"/>
-    <w:lsdException w:name="Light Grid Accent 4" w:semiHidden="0" w:uiPriority="62" w:unhideWhenUsed="0"/>
-    <w:lsdException w:name="Medium Shading 1 Accent 4" w:semiHidden="0" w:uiPriority="63" w:unhideWhenUsed="0"/>
-    <w:lsdException w:name="Medium Shading 2 Accent 4" w:semiHidden="0" w:uiPriority="64" w:unhideWhenUsed="0"/>
-    <w:lsdException w:name="Medium List 1 Accent 4" w:semiHidden="0" w:uiPriority="65" w:unhideWhenUsed="0"/>
-    <w:lsdException w:name="Medium List 2 Accent 4" w:semiHidden="0" w:uiPriority="66" w:unhideWhenUsed="0"/>
-    <w:lsdException w:name="Medium Grid 1 Accent 4" w:semiHidden="0" w:uiPriority="67" w:unhideWhenUsed="0"/>
-    <w:lsdException w:name="Medium Grid 2 Accent 4" w:semiHidden="0" w:uiPriority="68" w:unhideWhenUsed="0"/>
-    <w:lsdException w:name="Medium Grid 3 Accent 4" w:semiHidden="0" w:uiPriority="69" w:unhideWhenUsed="0"/>
-    <w:lsdException w:name="Dark List Accent 4" w:semiHidden="0" w:uiPriority="70" w:unhideWhenUsed="0"/>
-    <w:lsdException w:name="Colorful Shading Accent 4" w:semiHidden="0" w:uiPriority="71" w:unhideWhenUsed="0"/>
-    <w:lsdException w:name="Colorful List Accent 4" w:semiHidden="0" w:uiPriority="72" w:unhideWhenUsed="0"/>
-    <w:lsdException w:name="Colorful Grid Accent 4" w:semiHidden="0" w:uiPriority="73" w:unhideWhenUsed="0"/>
-    <w:lsdException w:name="Light Shading Accent 5" w:semiHidden="0" w:uiPriority="60" w:unhideWhenUsed="0"/>
-    <w:lsdException w:name="Light List Accent 5" w:semiHidden="0" w:uiPriority="61" w:unhideWhenUsed="0"/>
-    <w:lsdException w:name="Light Grid Accent 5" w:semiHidden="0" w:uiPriority="62" w:unhideWhenUsed="0"/>
-    <w:lsdException w:name="Medium Shading 1 Accent 5" w:semiHidden="0" w:uiPriority="63" w:unhideWhenUsed="0"/>
-    <w:lsdException w:name="Medium Shading 2 Accent 5" w:semiHidden="0" w:uiPriority="64" w:unhideWhenUsed="0"/>
-    <w:lsdException w:name="Medium List 1 Accent 5" w:semiHidden="0" w:uiPriority="65" w:unhideWhenUsed="0"/>
-    <w:lsdException w:name="Medium List 2 Accent 5" w:semiHidden="0" w:uiPriority="66" w:unhideWhenUsed="0"/>
-    <w:lsdException w:name="Medium Grid 1 Accent 5" w:semiHidden="0" w:uiPriority="67" w:unhideWhenUsed="0"/>
-    <w:lsdException w:name="Medium Grid 2 Accent 5" w:semiHidden="0" w:uiPriority="68" w:unhideWhenUsed="0"/>
-    <w:lsdException w:name="Medium Grid 3 Accent 5" w:semiHidden="0" w:uiPriority="69" w:unhideWhenUsed="0"/>
-    <w:lsdException w:name="Dark List Accent 5" w:semiHidden="0" w:uiPriority="70" w:unhideWhenUsed="0"/>
-    <w:lsdException w:name="Colorful Shading Accent 5" w:semiHidden="0" w:uiPriority="71" w:unhideWhenUsed="0"/>
-    <w:lsdException w:name="Colorful List Accent 5" w:semiHidden="0" w:uiPriority="72" w:unhideWhenUsed="0"/>
-    <w:lsdException w:name="Colorful Grid Accent 5" w:semiHidden="0" w:uiPriority="73" w:unhideWhenUsed="0"/>
-    <w:lsdException w:name="Light Shading Accent 6" w:semiHidden="0" w:uiPriority="60" w:unhideWhenUsed="0"/>
-    <w:lsdException w:name="Light List Accent 6" w:semiHidden="0" w:uiPriority="61" w:unhideWhenUsed="0"/>
-    <w:lsdException w:name="Light Grid Accent 6" w:semiHidden="0" w:uiPriority="62" w:unhideWhenUsed="0"/>
-    <w:lsdException w:name="Medium Shading 1 Accent 6" w:semiHidden="0" w:uiPriority="63" w:unhideWhenUsed="0"/>
-    <w:lsdException w:name="Medium Shading 2 Accent 6" w:semiHidden="0" w:uiPriority="64" w:unhideWhenUsed="0"/>
-    <w:lsdException w:name="Medium List 1 Accent 6" w:semiHidden="0" w:uiPriority="65" w:unhideWhenUsed="0"/>
-    <w:lsdException w:name="Medium List 2 Accent 6" w:semiHidden="0" w:uiPriority="66" w:unhideWhenUsed="0"/>
-    <w:lsdException w:name="Medium Grid 1 Accent 6" w:semiHidden="0" w:uiPriority="67" w:unhideWhenUsed="0"/>
-    <w:lsdException w:name="Medium Grid 2 Accent 6" w:semiHidden="0" w:uiPriority="68" w:unhideWhenUsed="0"/>
-    <w:lsdException w:name="Medium Grid 3 Accent 6" w:semiHidden="0" w:uiPriority="69" w:unhideWhenUsed="0"/>
-    <w:lsdException w:name="Dark List Accent 6" w:semiHidden="0" w:uiPriority="70" w:unhideWhenUsed="0"/>
-    <w:lsdException w:name="Colorful Shading Accent 6" w:semiHidden="0" w:uiPriority="71" w:unhideWhenUsed="0"/>
-    <w:lsdException w:name="Colorful List Accent 6" w:semiHidden="0" w:uiPriority="72" w:unhideWhenUsed="0"/>
-    <w:lsdException w:name="Colorful Grid Accent 6" w:semiHidden="0" w:uiPriority="73" w:unhideWhenUsed="0"/>
-    <w:lsdException w:name="Subtle Emphasis" w:semiHidden="0" w:uiPriority="19" w:unhideWhenUsed="0" w:qFormat="1"/>
-    <w:lsdException w:name="Intense Emphasis" w:semiHidden="0" w:uiPriority="21" w:unhideWhenUsed="0" w:qFormat="1"/>
-    <w:lsdException w:name="Subtle Reference" w:semiHidden="0" w:uiPriority="31" w:unhideWhenUsed="0" w:qFormat="1"/>
-    <w:lsdException w:name="Intense Reference" w:semiHidden="0" w:uiPriority="32" w:unhideWhenUsed="0" w:qFormat="1"/>
-    <w:lsdException w:name="Book Title" w:semiHidden="0" w:uiPriority="33" w:unhideWhenUsed="0" w:qFormat="1"/>
-    <w:lsdException w:name="Bibliography" w:uiPriority="37"/>
-    <w:lsdException w:name="TOC Heading" w:uiPriority="39" w:qFormat="1"/>
+  <w:latentStyles w:defLockedState="0" w:defUIPriority="99" w:defSemiHidden="0" w:defUnhideWhenUsed="0" w:defQFormat="0" w:count="371">
+    <w:lsdException w:name="Normal" w:uiPriority="0" w:qFormat="1"/>
+    <w:lsdException w:name="heading 1" w:uiPriority="9" w:qFormat="1"/>
+    <w:lsdException w:name="heading 2" w:semiHidden="1" w:uiPriority="9" w:unhideWhenUsed="1" w:qFormat="1"/>
+    <w:lsdException w:name="heading 3" w:semiHidden="1" w:uiPriority="9" w:unhideWhenUsed="1" w:qFormat="1"/>
+    <w:lsdException w:name="heading 4" w:semiHidden="1" w:uiPriority="9" w:unhideWhenUsed="1" w:qFormat="1"/>
+    <w:lsdException w:name="heading 5" w:semiHidden="1" w:uiPriority="9" w:unhideWhenUsed="1" w:qFormat="1"/>
+    <w:lsdException w:name="heading 6" w:semiHidden="1" w:uiPriority="9" w:unhideWhenUsed="1" w:qFormat="1"/>
+    <w:lsdException w:name="heading 7" w:semiHidden="1" w:uiPriority="9" w:unhideWhenUsed="1" w:qFormat="1"/>
+    <w:lsdException w:name="heading 8" w:semiHidden="1" w:uiPriority="9" w:unhideWhenUsed="1" w:qFormat="1"/>
+    <w:lsdException w:name="heading 9" w:semiHidden="1" w:uiPriority="9" w:unhideWhenUsed="1" w:qFormat="1"/>
+    <w:lsdException w:name="index 1" w:semiHidden="1" w:unhideWhenUsed="1"/>
+    <w:lsdException w:name="index 2" w:semiHidden="1" w:unhideWhenUsed="1"/>
+    <w:lsdException w:name="index 3" w:semiHidden="1" w:unhideWhenUsed="1"/>
+    <w:lsdException w:name="index 4" w:semiHidden="1" w:unhideWhenUsed="1"/>
+    <w:lsdException w:name="index 5" w:semiHidden="1" w:unhideWhenUsed="1"/>
+    <w:lsdException w:name="index 6" w:semiHidden="1" w:unhideWhenUsed="1"/>
+    <w:lsdException w:name="index 7" w:semiHidden="1" w:unhideWhenUsed="1"/>
+    <w:lsdException w:name="index 8" w:semiHidden="1" w:unhideWhenUsed="1"/>
+    <w:lsdException w:name="index 9" w:semiHidden="1" w:unhideWhenUsed="1"/>
+    <w:lsdException w:name="toc 1" w:semiHidden="1" w:uiPriority="39" w:unhideWhenUsed="1"/>
+    <w:lsdException w:name="toc 2" w:semiHidden="1" w:uiPriority="39" w:unhideWhenUsed="1"/>
+    <w:lsdException w:name="toc 3" w:semiHidden="1" w:uiPriority="39" w:unhideWhenUsed="1"/>
+    <w:lsdException w:name="toc 4" w:semiHidden="1" w:uiPriority="39" w:unhideWhenUsed="1"/>
+    <w:lsdException w:name="toc 5" w:semiHidden="1" w:uiPriority="39" w:unhideWhenUsed="1"/>
+    <w:lsdException w:name="toc 6" w:semiHidden="1" w:uiPriority="39" w:unhideWhenUsed="1"/>
+    <w:lsdException w:name="toc 7" w:semiHidden="1" w:uiPriority="39" w:unhideWhenUsed="1"/>
+    <w:lsdException w:name="toc 8" w:semiHidden="1" w:uiPriority="39" w:unhideWhenUsed="1"/>
+    <w:lsdException w:name="toc 9" w:semiHidden="1" w:uiPriority="39" w:unhideWhenUsed="1"/>
+    <w:lsdException w:name="Normal Indent" w:semiHidden="1" w:unhideWhenUsed="1"/>
+    <w:lsdException w:name="footnote text" w:semiHidden="1" w:unhideWhenUsed="1"/>
+    <w:lsdException w:name="annotation text" w:semiHidden="1" w:unhideWhenUsed="1"/>
+    <w:lsdException w:name="header" w:semiHidden="1" w:unhideWhenUsed="1"/>
+    <w:lsdException w:name="footer" w:semiHidden="1" w:unhideWhenUsed="1"/>
+    <w:lsdException w:name="index heading" w:semiHidden="1" w:unhideWhenUsed="1"/>
+    <w:lsdException w:name="caption" w:semiHidden="1" w:uiPriority="35" w:unhideWhenUsed="1" w:qFormat="1"/>
+    <w:lsdException w:name="table of figures" w:semiHidden="1" w:unhideWhenUsed="1"/>
+    <w:lsdException w:name="envelope address" w:semiHidden="1" w:unhideWhenUsed="1"/>
+    <w:lsdException w:name="envelope return" w:semiHidden="1" w:unhideWhenUsed="1"/>
+    <w:lsdException w:name="footnote reference" w:semiHidden="1" w:unhideWhenUsed="1"/>
+    <w:lsdException w:name="annotation reference" w:semiHidden="1" w:unhideWhenUsed="1"/>
+    <w:lsdException w:name="line number" w:semiHidden="1" w:unhideWhenUsed="1"/>
+    <w:lsdException w:name="page number" w:semiHidden="1" w:unhideWhenUsed="1"/>
+    <w:lsdException w:name="endnote reference" w:semiHidden="1" w:unhideWhenUsed="1"/>
+    <w:lsdException w:name="endnote text" w:semiHidden="1" w:unhideWhenUsed="1"/>
+    <w:lsdException w:name="table of authorities" w:semiHidden="1" w:unhideWhenUsed="1"/>
+    <w:lsdException w:name="macro" w:semiHidden="1" w:unhideWhenUsed="1"/>
+    <w:lsdException w:name="toa heading" w:semiHidden="1" w:unhideWhenUsed="1"/>
+    <w:lsdException w:name="List" w:semiHidden="1" w:unhideWhenUsed="1"/>
+    <w:lsdException w:name="List Bullet" w:semiHidden="1" w:unhideWhenUsed="1"/>
+    <w:lsdException w:name="List Number" w:semiHidden="1" w:unhideWhenUsed="1"/>
+    <w:lsdException w:name="List 2" w:semiHidden="1" w:unhideWhenUsed="1"/>
+    <w:lsdException w:name="List 3" w:semiHidden="1" w:unhideWhenUsed="1"/>
+    <w:lsdException w:name="List 4" w:semiHidden="1" w:unhideWhenUsed="1"/>
+    <w:lsdException w:name="List 5" w:semiHidden="1" w:unhideWhenUsed="1"/>
+    <w:lsdException w:name="List Bullet 2" w:semiHidden="1" w:unhideWhenUsed="1"/>
+    <w:lsdException w:name="List Bullet 3" w:semiHidden="1" w:unhideWhenUsed="1"/>
+    <w:lsdException w:name="List Bullet 4" w:semiHidden="1" w:unhideWhenUsed="1"/>
+    <w:lsdException w:name="List Bullet 5" w:semiHidden="1" w:unhideWhenUsed="1"/>
+    <w:lsdException w:name="List Number 2" w:semiHidden="1" w:unhideWhenUsed="1"/>
+    <w:lsdException w:name="List Number 3" w:semiHidden="1" w:unhideWhenUsed="1"/>
+    <w:lsdException w:name="List Number 4" w:semiHidden="1" w:unhideWhenUsed="1"/>
+    <w:lsdException w:name="List Number 5" w:semiHidden="1" w:unhideWhenUsed="1"/>
+    <w:lsdException w:name="Title" w:uiPriority="0" w:qFormat="1"/>
+    <w:lsdException w:name="Closing" w:semiHidden="1" w:unhideWhenUsed="1"/>
+    <w:lsdException w:name="Signature" w:semiHidden="1" w:unhideWhenUsed="1"/>
+    <w:lsdException w:name="Default Paragraph Font" w:semiHidden="1" w:uiPriority="1" w:unhideWhenUsed="1"/>
+    <w:lsdException w:name="Body Text" w:semiHidden="1" w:unhideWhenUsed="1"/>
+    <w:lsdException w:name="Body Text Indent" w:semiHidden="1" w:unhideWhenUsed="1"/>
+    <w:lsdException w:name="List Continue" w:semiHidden="1" w:unhideWhenUsed="1"/>
+    <w:lsdException w:name="List Continue 2" w:semiHidden="1" w:unhideWhenUsed="1"/>
+    <w:lsdException w:name="List Continue 3" w:semiHidden="1" w:unhideWhenUsed="1"/>
+    <w:lsdException w:name="List Continue 4" w:semiHidden="1" w:unhideWhenUsed="1"/>
+    <w:lsdException w:name="List Continue 5" w:semiHidden="1" w:unhideWhenUsed="1"/>
+    <w:lsdException w:name="Message Header" w:semiHidden="1" w:unhideWhenUsed="1"/>
+    <w:lsdException w:name="Subtitle" w:uiPriority="11" w:qFormat="1"/>
+    <w:lsdException w:name="Salutation" w:semiHidden="1" w:unhideWhenUsed="1"/>
+    <w:lsdException w:name="Date" w:semiHidden="1" w:unhideWhenUsed="1"/>
+    <w:lsdException w:name="Body Text First Indent" w:semiHidden="1" w:unhideWhenUsed="1"/>
+    <w:lsdException w:name="Body Text First Indent 2" w:semiHidden="1" w:unhideWhenUsed="1"/>
+    <w:lsdException w:name="Note Heading" w:semiHidden="1" w:unhideWhenUsed="1"/>
+    <w:lsdException w:name="Body Text 2" w:semiHidden="1" w:unhideWhenUsed="1"/>
+    <w:lsdException w:name="Body Text 3" w:semiHidden="1" w:unhideWhenUsed="1"/>
+    <w:lsdException w:name="Body Text Indent 2" w:semiHidden="1" w:unhideWhenUsed="1"/>
+    <w:lsdException w:name="Body Text Indent 3" w:semiHidden="1" w:unhideWhenUsed="1"/>
+    <w:lsdException w:name="Block Text" w:semiHidden="1" w:unhideWhenUsed="1"/>
+    <w:lsdException w:name="Hyperlink" w:semiHidden="1" w:unhideWhenUsed="1"/>
+    <w:lsdException w:name="FollowedHyperlink" w:semiHidden="1" w:unhideWhenUsed="1"/>
+    <w:lsdException w:name="Strong" w:uiPriority="22" w:qFormat="1"/>
+    <w:lsdException w:name="Emphasis" w:uiPriority="20" w:qFormat="1"/>
+    <w:lsdException w:name="Document Map" w:semiHidden="1" w:unhideWhenUsed="1"/>
+    <w:lsdException w:name="Plain Text" w:semiHidden="1" w:unhideWhenUsed="1"/>
+    <w:lsdException w:name="E-mail Signature" w:semiHidden="1" w:unhideWhenUsed="1"/>
+    <w:lsdException w:name="HTML Top of Form" w:semiHidden="1" w:unhideWhenUsed="1"/>
+    <w:lsdException w:name="HTML Bottom of Form" w:semiHidden="1" w:unhideWhenUsed="1"/>
+    <w:lsdException w:name="Normal (Web)" w:semiHidden="1" w:unhideWhenUsed="1"/>
+    <w:lsdException w:name="HTML Acronym" w:semiHidden="1" w:unhideWhenUsed="1"/>
+    <w:lsdException w:name="HTML Address" w:semiHidden="1" w:unhideWhenUsed="1"/>
+    <w:lsdException w:name="HTML Cite" w:semiHidden="1" w:unhideWhenUsed="1"/>
+    <w:lsdException w:name="HTML Code" w:semiHidden="1" w:unhideWhenUsed="1"/>
+    <w:lsdException w:name="HTML Definition" w:semiHidden="1" w:unhideWhenUsed="1"/>
+    <w:lsdException w:name="HTML Keyboard" w:semiHidden="1" w:unhideWhenUsed="1"/>
+    <w:lsdException w:name="HTML Preformatted" w:semiHidden="1" w:unhideWhenUsed="1"/>
+    <w:lsdException w:name="HTML Sample" w:semiHidden="1" w:unhideWhenUsed="1"/>
+    <w:lsdException w:name="HTML Typewriter" w:semiHidden="1" w:unhideWhenUsed="1"/>
+    <w:lsdException w:name="HTML Variable" w:semiHidden="1" w:unhideWhenUsed="1"/>
+    <w:lsdException w:name="Normal Table" w:semiHidden="1" w:unhideWhenUsed="1"/>
+    <w:lsdException w:name="annotation subject" w:semiHidden="1" w:unhideWhenUsed="1"/>
+    <w:lsdException w:name="No List" w:semiHidden="1" w:unhideWhenUsed="1"/>
+    <w:lsdException w:name="Outline List 1" w:semiHidden="1" w:unhideWhenUsed="1"/>
+    <w:lsdException w:name="Outline List 2" w:semiHidden="1" w:unhideWhenUsed="1"/>
+    <w:lsdException w:name="Outline List 3" w:semiHidden="1" w:unhideWhenUsed="1"/>
+    <w:lsdException w:name="Table Simple 1" w:semiHidden="1" w:unhideWhenUsed="1"/>
+    <w:lsdException w:name="Table Simple 2" w:semiHidden="1" w:unhideWhenUsed="1"/>
+    <w:lsdException w:name="Table Simple 3" w:semiHidden="1" w:unhideWhenUsed="1"/>
+    <w:lsdException w:name="Table Classic 1" w:semiHidden="1" w:unhideWhenUsed="1"/>
+    <w:lsdException w:name="Table Classic 2" w:semiHidden="1" w:unhideWhenUsed="1"/>
+    <w:lsdException w:name="Table Classic 3" w:semiHidden="1" w:unhideWhenUsed="1"/>
+    <w:lsdException w:name="Table Classic 4" w:semiHidden="1" w:unhideWhenUsed="1"/>
+    <w:lsdException w:name="Table Colorful 1" w:semiHidden="1" w:unhideWhenUsed="1"/>
+    <w:lsdException w:name="Table Colorful 2" w:semiHidden="1" w:unhideWhenUsed="1"/>
+    <w:lsdException w:name="Table Colorful 3" w:semiHidden="1" w:unhideWhenUsed="1"/>
+    <w:lsdException w:name="Table Columns 1" w:semiHidden="1" w:unhideWhenUsed="1"/>
+    <w:lsdException w:name="Table Columns 2" w:semiHidden="1" w:unhideWhenUsed="1"/>
+    <w:lsdException w:name="Table Columns 3" w:semiHidden="1" w:unhideWhenUsed="1"/>
+    <w:lsdException w:name="Table Columns 4" w:semiHidden="1" w:unhideWhenUsed="1"/>
+    <w:lsdException w:name="Table Columns 5" w:semiHidden="1" w:unhideWhenUsed="1"/>
+    <w:lsdException w:name="Table Grid 1" w:semiHidden="1" w:unhideWhenUsed="1"/>
+    <w:lsdException w:name="Table Grid 2" w:semiHidden="1" w:unhideWhenUsed="1"/>
+    <w:lsdException w:name="Table Grid 3" w:semiHidden="1" w:unhideWhenUsed="1"/>
+    <w:lsdException w:name="Table Grid 4" w:semiHidden="1" w:unhideWhenUsed="1"/>
+    <w:lsdException w:name="Table Grid 5" w:semiHidden="1" w:unhideWhenUsed="1"/>
+    <w:lsdException w:name="Table Grid 6" w:semiHidden="1" w:unhideWhenUsed="1"/>
+    <w:lsdException w:name="Table Grid 7" w:semiHidden="1" w:unhideWhenUsed="1"/>
+    <w:lsdException w:name="Table Grid 8" w:semiHidden="1" w:unhideWhenUsed="1"/>
+    <w:lsdException w:name="Table List 1" w:semiHidden="1" w:unhideWhenUsed="1"/>
+    <w:lsdException w:name="Table List 2" w:semiHidden="1" w:unhideWhenUsed="1"/>
+    <w:lsdException w:name="Table List 3" w:semiHidden="1" w:unhideWhenUsed="1"/>
+    <w:lsdException w:name="Table List 4" w:semiHidden="1" w:unhideWhenUsed="1"/>
+    <w:lsdException w:name="Table List 5" w:semiHidden="1" w:unhideWhenUsed="1"/>
+    <w:lsdException w:name="Table List 6" w:semiHidden="1" w:unhideWhenUsed="1"/>
+    <w:lsdException w:name="Table List 7" w:semiHidden="1" w:unhideWhenUsed="1"/>
+    <w:lsdException w:name="Table List 8" w:semiHidden="1" w:unhideWhenUsed="1"/>
+    <w:lsdException w:name="Table 3D effects 1" w:semiHidden="1" w:unhideWhenUsed="1"/>
+    <w:lsdException w:name="Table 3D effects 2" w:semiHidden="1" w:unhideWhenUsed="1"/>
+    <w:lsdException w:name="Table 3D effects 3" w:semiHidden="1" w:unhideWhenUsed="1"/>
+    <w:lsdException w:name="Table Contemporary" w:semiHidden="1" w:unhideWhenUsed="1"/>
+    <w:lsdException w:name="Table Elegant" w:semiHidden="1" w:unhideWhenUsed="1"/>
+    <w:lsdException w:name="Table Professional" w:semiHidden="1" w:unhideWhenUsed="1"/>
+    <w:lsdException w:name="Table Subtle 1" w:semiHidden="1" w:unhideWhenUsed="1"/>
+    <w:lsdException w:name="Table Subtle 2" w:semiHidden="1" w:unhideWhenUsed="1"/>
+    <w:lsdException w:name="Table Web 1" w:semiHidden="1" w:unhideWhenUsed="1"/>
+    <w:lsdException w:name="Table Web 2" w:semiHidden="1" w:unhideWhenUsed="1"/>
+    <w:lsdException w:name="Table Web 3" w:semiHidden="1" w:unhideWhenUsed="1"/>
+    <w:lsdException w:name="Balloon Text" w:semiHidden="1" w:unhideWhenUsed="1"/>
+    <w:lsdException w:name="Table Grid" w:uiPriority="39"/>
+    <w:lsdException w:name="Table Theme" w:semiHidden="1" w:unhideWhenUsed="1"/>
+    <w:lsdException w:name="Placeholder Text" w:semiHidden="1"/>
+    <w:lsdException w:name="No Spacing" w:uiPriority="1" w:qFormat="1"/>
+    <w:lsdException w:name="Light Shading" w:uiPriority="60"/>
+    <w:lsdException w:name="Light List" w:uiPriority="61"/>
+    <w:lsdException w:name="Light Grid" w:uiPriority="62"/>
+    <w:lsdException w:name="Medium Shading 1" w:uiPriority="63"/>
+    <w:lsdException w:name="Medium Shading 2" w:uiPriority="64"/>
+    <w:lsdException w:name="Medium List 1" w:uiPriority="65"/>
+    <w:lsdException w:name="Medium List 2" w:uiPriority="66"/>
+    <w:lsdException w:name="Medium Grid 1" w:uiPriority="67"/>
+    <w:lsdException w:name="Medium Grid 2" w:uiPriority="68"/>
+    <w:lsdException w:name="Medium Grid 3" w:uiPriority="69"/>
+    <w:lsdException w:name="Dark List" w:uiPriority="70"/>
+    <w:lsdException w:name="Colorful Shading" w:uiPriority="71"/>
+    <w:lsdException w:name="Colorful List" w:uiPriority="72"/>
+    <w:lsdException w:name="Colorful Grid" w:uiPriority="73"/>
+    <w:lsdException w:name="Light Shading Accent 1" w:uiPriority="60"/>
+    <w:lsdException w:name="Light List Accent 1" w:uiPriority="61"/>
+    <w:lsdException w:name="Light Grid Accent 1" w:uiPriority="62"/>
+    <w:lsdException w:name="Medium Shading 1 Accent 1" w:uiPriority="63"/>
+    <w:lsdException w:name="Medium Shading 2 Accent 1" w:uiPriority="64"/>
+    <w:lsdException w:name="Medium List 1 Accent 1" w:uiPriority="65"/>
+    <w:lsdException w:name="Revision" w:semiHidden="1"/>
+    <w:lsdException w:name="List Paragraph" w:uiPriority="34" w:qFormat="1"/>
+    <w:lsdException w:name="Quote" w:uiPriority="29" w:qFormat="1"/>
+    <w:lsdException w:name="Intense Quote" w:uiPriority="30" w:qFormat="1"/>
+    <w:lsdException w:name="Medium List 2 Accent 1" w:uiPriority="66"/>
+    <w:lsdException w:name="Medium Grid 1 Accent 1" w:uiPriority="67"/>
+    <w:lsdException w:name="Medium Grid 2 Accent 1" w:uiPriority="68"/>
+    <w:lsdException w:name="Medium Grid 3 Accent 1" w:uiPriority="69"/>
+    <w:lsdException w:name="Dark List Accent 1" w:uiPriority="70"/>
+    <w:lsdException w:name="Colorful Shading Accent 1" w:uiPriority="71"/>
+    <w:lsdException w:name="Colorful List Accent 1" w:uiPriority="72"/>
+    <w:lsdException w:name="Colorful Grid Accent 1" w:uiPriority="73"/>
+    <w:lsdException w:name="Light Shading Accent 2" w:uiPriority="60"/>
+    <w:lsdException w:name="Light List Accent 2" w:uiPriority="61"/>
+    <w:lsdException w:name="Light Grid Accent 2" w:uiPriority="62"/>
+    <w:lsdException w:name="Medium Shading 1 Accent 2" w:uiPriority="63"/>
+    <w:lsdException w:name="Medium Shading 2 Accent 2" w:uiPriority="64"/>
+    <w:lsdException w:name="Medium List 1 Accent 2" w:uiPriority="65"/>
+    <w:lsdException w:name="Medium List 2 Accent 2" w:uiPriority="66"/>
+    <w:lsdException w:name="Medium Grid 1 Accent 2" w:uiPriority="67"/>
+    <w:lsdException w:name="Medium Grid 2 Accent 2" w:uiPriority="68"/>
+    <w:lsdException w:name="Medium Grid 3 Accent 2" w:uiPriority="69"/>
+    <w:lsdException w:name="Dark List Accent 2" w:uiPriority="70"/>
+    <w:lsdException w:name="Colorful Shading Accent 2" w:uiPriority="71"/>
+    <w:lsdException w:name="Colorful List Accent 2" w:uiPriority="72"/>
+    <w:lsdException w:name="Colorful Grid Accent 2" w:uiPriority="73"/>
+    <w:lsdException w:name="Light Shading Accent 3" w:uiPriority="60"/>
+    <w:lsdException w:name="Light List Accent 3" w:uiPriority="61"/>
+    <w:lsdException w:name="Light Grid Accent 3" w:uiPriority="62"/>
+    <w:lsdException w:name="Medium Shading 1 Accent 3" w:uiPriority="63"/>
+    <w:lsdException w:name="Medium Shading 2 Accent 3" w:uiPriority="64"/>
+    <w:lsdException w:name="Medium List 1 Accent 3" w:uiPriority="65"/>
+    <w:lsdException w:name="Medium List 2 Accent 3" w:uiPriority="66"/>
+    <w:lsdException w:name="Medium Grid 1 Accent 3" w:uiPriority="67"/>
+    <w:lsdException w:name="Medium Grid 2 Accent 3" w:uiPriority="68"/>
+    <w:lsdException w:name="Medium Grid 3 Accent 3" w:uiPriority="69"/>
+    <w:lsdException w:name="Dark List Accent 3" w:uiPriority="70"/>
+    <w:lsdException w:name="Colorful Shading Accent 3" w:uiPriority="71"/>
+    <w:lsdException w:name="Colorful List Accent 3" w:uiPriority="72"/>
+    <w:lsdException w:name="Colorful Grid Accent 3" w:uiPriority="73"/>
+    <w:lsdException w:name="Light Shading Accent 4" w:uiPriority="60"/>
+    <w:lsdException w:name="Light List Accent 4" w:uiPriority="61"/>
+    <w:lsdException w:name="Light Grid Accent 4" w:uiPriority="62"/>
+    <w:lsdException w:name="Medium Shading 1 Accent 4" w:uiPriority="63"/>
+    <w:lsdException w:name="Medium Shading 2 Accent 4" w:uiPriority="64"/>
+    <w:lsdException w:name="Medium List 1 Accent 4" w:uiPriority="65"/>
+    <w:lsdException w:name="Medium List 2 Accent 4" w:uiPriority="66"/>
+    <w:lsdException w:name="Medium Grid 1 Accent 4" w:uiPriority="67"/>
+    <w:lsdException w:name="Medium Grid 2 Accent 4" w:uiPriority="68"/>
+    <w:lsdException w:name="Medium Grid 3 Accent 4" w:uiPriority="69"/>
+    <w:lsdException w:name="Dark List Accent 4" w:uiPriority="70"/>
+    <w:lsdException w:name="Colorful Shading Accent 4" w:uiPriority="71"/>
+    <w:lsdException w:name="Colorful List Accent 4" w:uiPriority="72"/>
+    <w:lsdException w:name="Colorful Grid Accent 4" w:uiPriority="73"/>
+    <w:lsdException w:name="Light Shading Accent 5" w:uiPriority="60"/>
+    <w:lsdException w:name="Light List Accent 5" w:uiPriority="61"/>
+    <w:lsdException w:name="Light Grid Accent 5" w:uiPriority="62"/>
+    <w:lsdException w:name="Medium Shading 1 Accent 5" w:uiPriority="63"/>
+    <w:lsdException w:name="Medium Shading 2 Accent 5" w:uiPriority="64"/>
+    <w:lsdException w:name="Medium List 1 Accent 5" w:uiPriority="65"/>
+    <w:lsdException w:name="Medium List 2 Accent 5" w:uiPriority="66"/>
+    <w:lsdException w:name="Medium Grid 1 Accent 5" w:uiPriority="67"/>
+    <w:lsdException w:name="Medium Grid 2 Accent 5" w:uiPriority="68"/>
+    <w:lsdException w:name="Medium Grid 3 Accent 5" w:uiPriority="69"/>
+    <w:lsdException w:name="Dark List Accent 5" w:uiPriority="70"/>
+    <w:lsdException w:name="Colorful Shading Accent 5" w:uiPriority="71"/>
+    <w:lsdException w:name="Colorful List Accent 5" w:uiPriority="72"/>
+    <w:lsdException w:name="Colorful Grid Accent 5" w:uiPriority="73"/>
+    <w:lsdException w:name="Light Shading Accent 6" w:uiPriority="60"/>
+    <w:lsdException w:name="Light List Accent 6" w:uiPriority="61"/>
+    <w:lsdException w:name="Light Grid Accent 6" w:uiPriority="62"/>
+    <w:lsdException w:name="Medium Shading 1 Accent 6" w:uiPriority="63"/>
+    <w:lsdException w:name="Medium Shading 2 Accent 6" w:uiPriority="64"/>
+    <w:lsdException w:name="Medium List 1 Accent 6" w:uiPriority="65"/>
+    <w:lsdException w:name="Medium List 2 Accent 6" w:uiPriority="66"/>
+    <w:lsdException w:name="Medium Grid 1 Accent 6" w:uiPriority="67"/>
+    <w:lsdException w:name="Medium Grid 2 Accent 6" w:uiPriority="68"/>
+    <w:lsdException w:name="Medium Grid 3 Accent 6" w:uiPriority="69"/>
+    <w:lsdException w:name="Dark List Accent 6" w:uiPriority="70"/>
+    <w:lsdException w:name="Colorful Shading Accent 6" w:uiPriority="71"/>
+    <w:lsdException w:name="Colorful List Accent 6" w:uiPriority="72"/>
+    <w:lsdException w:name="Colorful Grid Accent 6" w:uiPriority="73"/>
+    <w:lsdException w:name="Subtle Emphasis" w:uiPriority="19" w:qFormat="1"/>
+    <w:lsdException w:name="Intense Emphasis" w:uiPriority="21" w:qFormat="1"/>
+    <w:lsdException w:name="Subtle Reference" w:uiPriority="31" w:qFormat="1"/>
+    <w:lsdException w:name="Intense Reference" w:uiPriority="32" w:qFormat="1"/>
+    <w:lsdException w:name="Book Title" w:uiPriority="33" w:qFormat="1"/>
+    <w:lsdException w:name="Bibliography" w:semiHidden="1" w:uiPriority="37" w:unhideWhenUsed="1"/>
+    <w:lsdException w:name="TOC Heading" w:semiHidden="1" w:uiPriority="39" w:unhideWhenUsed="1" w:qFormat="1"/>
+    <w:lsdException w:name="Plain Table 1" w:uiPriority="41"/>
+    <w:lsdException w:name="Plain Table 2" w:uiPriority="42"/>
+    <w:lsdException w:name="Plain Table 3" w:uiPriority="43"/>
+    <w:lsdException w:name="Plain Table 4" w:uiPriority="44"/>
+    <w:lsdException w:name="Plain Table 5" w:uiPriority="45"/>
+    <w:lsdException w:name="Grid Table Light" w:uiPriority="40"/>
+    <w:lsdException w:name="Grid Table 1 Light" w:uiPriority="46"/>
+    <w:lsdException w:name="Grid Table 2" w:uiPriority="47"/>
+    <w:lsdException w:name="Grid Table 3" w:uiPriority="48"/>
+    <w:lsdException w:name="Grid Table 4" w:uiPriority="49"/>
+    <w:lsdException w:name="Grid Table 5 Dark" w:uiPriority="50"/>
+    <w:lsdException w:name="Grid Table 6 Colorful" w:uiPriority="51"/>
+    <w:lsdException w:name="Grid Table 7 Colorful" w:uiPriority="52"/>
+    <w:lsdException w:name="Grid Table 1 Light Accent 1" w:uiPriority="46"/>
+    <w:lsdException w:name="Grid Table 2 Accent 1" w:uiPriority="47"/>
+    <w:lsdException w:name="Grid Table 3 Accent 1" w:uiPriority="48"/>
+    <w:lsdException w:name="Grid Table 4 Accent 1" w:uiPriority="49"/>
+    <w:lsdException w:name="Grid Table 5 Dark Accent 1" w:uiPriority="50"/>
+    <w:lsdException w:name="Grid Table 6 Colorful Accent 1" w:uiPriority="51"/>
+    <w:lsdException w:name="Grid Table 7 Colorful Accent 1" w:uiPriority="52"/>
+    <w:lsdException w:name="Grid Table 1 Light Accent 2" w:uiPriority="46"/>
+    <w:lsdException w:name="Grid Table 2 Accent 2" w:uiPriority="47"/>
+    <w:lsdException w:name="Grid Table 3 Accent 2" w:uiPriority="48"/>
+    <w:lsdException w:name="Grid Table 4 Accent 2" w:uiPriority="49"/>
+    <w:lsdException w:name="Grid Table 5 Dark Accent 2" w:uiPriority="50"/>
+    <w:lsdException w:name="Grid Table 6 Colorful Accent 2" w:uiPriority="51"/>
+    <w:lsdException w:name="Grid Table 7 Colorful Accent 2" w:uiPriority="52"/>
+    <w:lsdException w:name="Grid Table 1 Light Accent 3" w:uiPriority="46"/>
+    <w:lsdException w:name="Grid Table 2 Accent 3" w:uiPriority="47"/>
+    <w:lsdException w:name="Grid Table 3 Accent 3" w:uiPriority="48"/>
+    <w:lsdException w:name="Grid Table 4 Accent 3" w:uiPriority="49"/>
+    <w:lsdException w:name="Grid Table 5 Dark Accent 3" w:uiPriority="50"/>
+    <w:lsdException w:name="Grid Table 6 Colorful Accent 3" w:uiPriority="51"/>
+    <w:lsdException w:name="Grid Table 7 Colorful Accent 3" w:uiPriority="52"/>
+    <w:lsdException w:name="Grid Table 1 Light Accent 4" w:uiPriority="46"/>
+    <w:lsdException w:name="Grid Table 2 Accent 4" w:uiPriority="47"/>
+    <w:lsdException w:name="Grid Table 3 Accent 4" w:uiPriority="48"/>
+    <w:lsdException w:name="Grid Table 4 Accent 4" w:uiPriority="49"/>
+    <w:lsdException w:name="Grid Table 5 Dark Accent 4" w:uiPriority="50"/>
+    <w:lsdException w:name="Grid Table 6 Colorful Accent 4" w:uiPriority="51"/>
+    <w:lsdException w:name="Grid Table 7 Colorful Accent 4" w:uiPriority="52"/>
+    <w:lsdException w:name="Grid Table 1 Light Accent 5" w:uiPriority="46"/>
+    <w:lsdException w:name="Grid Table 2 Accent 5" w:uiPriority="47"/>
+    <w:lsdException w:name="Grid Table 3 Accent 5" w:uiPriority="48"/>
+    <w:lsdException w:name="Grid Table 4 Accent 5" w:uiPriority="49"/>
+    <w:lsdException w:name="Grid Table 5 Dark Accent 5" w:uiPriority="50"/>
+    <w:lsdException w:name="Grid Table 6 Colorful Accent 5" w:uiPriority="51"/>
+    <w:lsdException w:name="Grid Table 7 Colorful Accent 5" w:uiPriority="52"/>
+    <w:lsdException w:name="Grid Table 1 Light Accent 6" w:uiPriority="46"/>
+    <w:lsdException w:name="Grid Table 2 Accent 6" w:uiPriority="47"/>
+    <w:lsdException w:name="Grid Table 3 Accent 6" w:uiPriority="48"/>
+    <w:lsdException w:name="Grid Table 4 Accent 6" w:uiPriority="49"/>
+    <w:lsdException w:name="Grid Table 5 Dark Accent 6" w:uiPriority="50"/>
+    <w:lsdException w:name="Grid Table 6 Colorful Accent 6" w:uiPriority="51"/>
+    <w:lsdException w:name="Grid Table 7 Colorful Accent 6" w:uiPriority="52"/>
+    <w:lsdException w:name="List Table 1 Light" w:uiPriority="46"/>
+    <w:lsdException w:name="List Table 2" w:uiPriority="47"/>
+    <w:lsdException w:name="List Table 3" w:uiPriority="48"/>
+    <w:lsdException w:name="List Table 4" w:uiPriority="49"/>
+    <w:lsdException w:name="List Table 5 Dark" w:uiPriority="50"/>
+    <w:lsdException w:name="List Table 6 Colorful" w:uiPriority="51"/>
+    <w:lsdException w:name="List Table 7 Colorful" w:uiPriority="52"/>
+    <w:lsdException w:name="List Table 1 Light Accent 1" w:uiPriority="46"/>
+    <w:lsdException w:name="List Table 2 Accent 1" w:uiPriority="47"/>
+    <w:lsdException w:name="List Table 3 Accent 1" w:uiPriority="48"/>
+    <w:lsdException w:name="List Table 4 Accent 1" w:uiPriority="49"/>
+    <w:lsdException w:name="List Table 5 Dark Accent 1" w:uiPriority="50"/>
+    <w:lsdException w:name="List Table 6 Colorful Accent 1" w:uiPriority="51"/>
+    <w:lsdException w:name="List Table 7 Colorful Accent 1" w:uiPriority="52"/>
+    <w:lsdException w:name="List Table 1 Light Accent 2" w:uiPriority="46"/>
+    <w:lsdException w:name="List Table 2 Accent 2" w:uiPriority="47"/>
+    <w:lsdException w:name="List Table 3 Accent 2" w:uiPriority="48"/>
+    <w:lsdException w:name="List Table 4 Accent 2" w:uiPriority="49"/>
+    <w:lsdException w:name="List Table 5 Dark Accent 2" w:uiPriority="50"/>
+    <w:lsdException w:name="List Table 6 Colorful Accent 2" w:uiPriority="51"/>
+    <w:lsdException w:name="List Table 7 Colorful Accent 2" w:uiPriority="52"/>
+    <w:lsdException w:name="List Table 1 Light Accent 3" w:uiPriority="46"/>
+    <w:lsdException w:name="List Table 2 Accent 3" w:uiPriority="47"/>
+    <w:lsdException w:name="List Table 3 Accent 3" w:uiPriority="48"/>
+    <w:lsdException w:name="List Table 4 Accent 3" w:uiPriority="49"/>
+    <w:lsdException w:name="List Table 5 Dark Accent 3" w:uiPriority="50"/>
+    <w:lsdException w:name="List Table 6 Colorful Accent 3" w:uiPriority="51"/>
+    <w:lsdException w:name="List Table 7 Colorful Accent 3" w:uiPriority="52"/>
+    <w:lsdException w:name="List Table 1 Light Accent 4" w:uiPriority="46"/>
+    <w:lsdException w:name="List Table 2 Accent 4" w:uiPriority="47"/>
+    <w:lsdException w:name="List Table 3 Accent 4" w:uiPriority="48"/>
+    <w:lsdException w:name="List Table 4 Accent 4" w:uiPriority="49"/>
+    <w:lsdException w:name="List Table 5 Dark Accent 4" w:uiPriority="50"/>
+    <w:lsdException w:name="List Table 6 Colorful Accent 4" w:uiPriority="51"/>
+    <w:lsdException w:name="List Table 7 Colorful Accent 4" w:uiPriority="52"/>
+    <w:lsdException w:name="List Table 1 Light Accent 5" w:uiPriority="46"/>
+    <w:lsdException w:name="List Table 2 Accent 5" w:uiPriority="47"/>
+    <w:lsdException w:name="List Table 3 Accent 5" w:uiPriority="48"/>
+    <w:lsdException w:name="List Table 4 Accent 5" w:uiPriority="49"/>
+    <w:lsdException w:name="List Table 5 Dark Accent 5" w:uiPriority="50"/>
+    <w:lsdException w:name="List Table 6 Colorful Accent 5" w:uiPriority="51"/>
+    <w:lsdException w:name="List Table 7 Colorful Accent 5" w:uiPriority="52"/>
+    <w:lsdException w:name="List Table 1 Light Accent 6" w:uiPriority="46"/>
+    <w:lsdException w:name="List Table 2 Accent 6" w:uiPriority="47"/>
+    <w:lsdException w:name="List Table 3 Accent 6" w:uiPriority="48"/>
+    <w:lsdException w:name="List Table 4 Accent 6" w:uiPriority="49"/>
+    <w:lsdException w:name="List Table 5 Dark Accent 6" w:uiPriority="50"/>
+    <w:lsdException w:name="List Table 6 Colorful Accent 6" w:uiPriority="51"/>
+    <w:lsdException w:name="List Table 7 Colorful Accent 6" w:uiPriority="52"/>
   </w:latentStyles>
-  <w:style w:type="paragraph" w:default="1" w:styleId="a">
+  <w:style w:type="paragraph" w:default="1" w:styleId="Normal">
     <w:name w:val="Normal"/>
     <w:qFormat/>
     <w:rPr>
       <w:lang w:val="en-US"/>
     </w:rPr>
   </w:style>
-  <w:style w:type="character" w:default="1" w:styleId="a0">
+  <w:style w:type="character" w:default="1" w:styleId="DefaultParagraphFont">
     <w:name w:val="Default Paragraph Font"/>
     <w:uiPriority w:val="1"/>
     <w:semiHidden/>
     <w:unhideWhenUsed/>
   </w:style>
-  <w:style w:type="table" w:default="1" w:styleId="a1">
+  <w:style w:type="table" w:default="1" w:styleId="TableNormal">
     <w:name w:val="Normal Table"/>
     <w:uiPriority w:val="99"/>
     <w:semiHidden/>
@@ -6050,15 +6865,15 @@
       </w:tblCellMar>
     </w:tblPr>
   </w:style>
-  <w:style w:type="numbering" w:default="1" w:styleId="a2">
+  <w:style w:type="numbering" w:default="1" w:styleId="NoList">
     <w:name w:val="No List"/>
     <w:uiPriority w:val="99"/>
     <w:semiHidden/>
     <w:unhideWhenUsed/>
   </w:style>
-  <w:style w:type="paragraph" w:styleId="a3">
+  <w:style w:type="paragraph" w:styleId="ListParagraph">
     <w:name w:val="List Paragraph"/>
-    <w:basedOn w:val="a"/>
+    <w:basedOn w:val="Normal"/>
     <w:uiPriority w:val="34"/>
     <w:qFormat/>
     <w:rsid w:val="00EF0F5D"/>
@@ -6069,8 +6884,8 @@
   </w:style>
   <w:style w:type="paragraph" w:customStyle="1" w:styleId="TitleCover">
     <w:name w:val="Title Cover"/>
-    <w:basedOn w:val="a"/>
-    <w:next w:val="a"/>
+    <w:basedOn w:val="Normal"/>
+    <w:next w:val="Normal"/>
     <w:link w:val="TitleCoverChar"/>
     <w:rsid w:val="00A05C89"/>
     <w:pPr>
@@ -6089,7 +6904,7 @@
   </w:style>
   <w:style w:type="character" w:customStyle="1" w:styleId="TitleCoverChar">
     <w:name w:val="Title Cover Char"/>
-    <w:basedOn w:val="a0"/>
+    <w:basedOn w:val="DefaultParagraphFont"/>
     <w:link w:val="TitleCover"/>
     <w:rsid w:val="00A05C89"/>
     <w:rPr>
@@ -6102,11 +6917,11 @@
       <w:lang w:val="en-US"/>
     </w:rPr>
   </w:style>
-  <w:style w:type="paragraph" w:styleId="a4">
+  <w:style w:type="paragraph" w:styleId="Title">
     <w:name w:val="Title"/>
-    <w:basedOn w:val="a"/>
-    <w:next w:val="a"/>
-    <w:link w:val="a5"/>
+    <w:basedOn w:val="Normal"/>
+    <w:next w:val="Normal"/>
+    <w:link w:val="TitleChar"/>
     <w:autoRedefine/>
     <w:qFormat/>
     <w:rsid w:val="00A05C89"/>
@@ -6121,10 +6936,10 @@
       <w:kern w:val="28"/>
     </w:rPr>
   </w:style>
-  <w:style w:type="character" w:customStyle="1" w:styleId="a5">
-    <w:name w:val="Название Знак"/>
-    <w:basedOn w:val="a0"/>
-    <w:link w:val="a4"/>
+  <w:style w:type="character" w:customStyle="1" w:styleId="TitleChar">
+    <w:name w:val="Title Char"/>
+    <w:basedOn w:val="DefaultParagraphFont"/>
+    <w:link w:val="Title"/>
     <w:rsid w:val="00A05C89"/>
     <w:rPr>
       <w:rFonts w:eastAsia="Times New Roman" w:cstheme="minorHAnsi"/>
@@ -6135,7 +6950,7 @@
   </w:style>
   <w:style w:type="paragraph" w:customStyle="1" w:styleId="CompanyName">
     <w:name w:val="Company Name"/>
-    <w:basedOn w:val="a"/>
+    <w:basedOn w:val="Normal"/>
     <w:rsid w:val="00A05C89"/>
     <w:pPr>
       <w:keepNext/>
@@ -6170,9 +6985,9 @@
       <w:lang w:val="en-US"/>
     </w:rPr>
   </w:style>
-  <w:style w:type="paragraph" w:styleId="a6">
+  <w:style w:type="paragraph" w:styleId="NormalWeb">
     <w:name w:val="Normal (Web)"/>
-    <w:basedOn w:val="a"/>
+    <w:basedOn w:val="Normal"/>
     <w:uiPriority w:val="99"/>
     <w:unhideWhenUsed/>
     <w:rsid w:val="00A05C89"/>
@@ -6186,13 +7001,13 @@
   </w:style>
   <w:style w:type="character" w:customStyle="1" w:styleId="apple-tab-span">
     <w:name w:val="apple-tab-span"/>
-    <w:basedOn w:val="a0"/>
+    <w:basedOn w:val="DefaultParagraphFont"/>
     <w:rsid w:val="00A05C89"/>
   </w:style>
-  <w:style w:type="paragraph" w:styleId="a7">
+  <w:style w:type="paragraph" w:styleId="Footer">
     <w:name w:val="footer"/>
-    <w:basedOn w:val="a"/>
-    <w:link w:val="a8"/>
+    <w:basedOn w:val="Normal"/>
+    <w:link w:val="FooterChar"/>
     <w:uiPriority w:val="99"/>
     <w:unhideWhenUsed/>
     <w:rsid w:val="00A05C89"/>
@@ -6203,28 +7018,28 @@
       </w:tabs>
     </w:pPr>
   </w:style>
-  <w:style w:type="character" w:customStyle="1" w:styleId="a8">
-    <w:name w:val="Нижний колонтитул Знак"/>
-    <w:basedOn w:val="a0"/>
-    <w:link w:val="a7"/>
+  <w:style w:type="character" w:customStyle="1" w:styleId="FooterChar">
+    <w:name w:val="Footer Char"/>
+    <w:basedOn w:val="DefaultParagraphFont"/>
+    <w:link w:val="Footer"/>
     <w:uiPriority w:val="99"/>
     <w:rsid w:val="00A05C89"/>
     <w:rPr>
       <w:lang w:val="en-US"/>
     </w:rPr>
   </w:style>
-  <w:style w:type="character" w:styleId="a9">
+  <w:style w:type="character" w:styleId="PageNumber">
     <w:name w:val="page number"/>
-    <w:basedOn w:val="a0"/>
+    <w:basedOn w:val="DefaultParagraphFont"/>
     <w:uiPriority w:val="99"/>
     <w:semiHidden/>
     <w:unhideWhenUsed/>
     <w:rsid w:val="00A05C89"/>
   </w:style>
-  <w:style w:type="paragraph" w:styleId="aa">
+  <w:style w:type="paragraph" w:styleId="BalloonText">
     <w:name w:val="Balloon Text"/>
-    <w:basedOn w:val="a"/>
-    <w:link w:val="ab"/>
+    <w:basedOn w:val="Normal"/>
+    <w:link w:val="BalloonTextChar"/>
     <w:uiPriority w:val="99"/>
     <w:semiHidden/>
     <w:unhideWhenUsed/>
@@ -6235,10 +7050,10 @@
       <w:szCs w:val="16"/>
     </w:rPr>
   </w:style>
-  <w:style w:type="character" w:customStyle="1" w:styleId="ab">
-    <w:name w:val="Текст выноски Знак"/>
-    <w:basedOn w:val="a0"/>
-    <w:link w:val="aa"/>
+  <w:style w:type="character" w:customStyle="1" w:styleId="BalloonTextChar">
+    <w:name w:val="Balloon Text Char"/>
+    <w:basedOn w:val="DefaultParagraphFont"/>
+    <w:link w:val="BalloonText"/>
     <w:uiPriority w:val="99"/>
     <w:semiHidden/>
     <w:rsid w:val="00A6124B"/>
@@ -6249,386 +7064,15 @@
       <w:lang w:val="en-US"/>
     </w:rPr>
   </w:style>
-</w:styles>
-</file>
-
-<file path=word/stylesWithEffects.xml><?xml version="1.0" encoding="utf-8"?>
-<w:styles xmlns:wpc="http://schemas.microsoft.com/office/word/2010/wordprocessingCanvas" xmlns:mc="http://schemas.openxmlformats.org/markup-compatibility/2006" xmlns:o="urn:schemas-microsoft-com:office:office" xmlns:r="http://schemas.openxmlformats.org/officeDocument/2006/relationships" xmlns:m="http://schemas.openxmlformats.org/officeDocument/2006/math" xmlns:v="urn:schemas-microsoft-com:vml" xmlns:wp14="http://schemas.microsoft.com/office/word/2010/wordprocessingDrawing" xmlns:wp="http://schemas.openxmlformats.org/drawingml/2006/wordprocessingDrawing" xmlns:w10="urn:schemas-microsoft-com:office:word" xmlns:w="http://schemas.openxmlformats.org/wordprocessingml/2006/main" xmlns:w14="http://schemas.microsoft.com/office/word/2010/wordml" xmlns:wpg="http://schemas.microsoft.com/office/word/2010/wordprocessingGroup" xmlns:wpi="http://schemas.microsoft.com/office/word/2010/wordprocessingInk" xmlns:wne="http://schemas.microsoft.com/office/word/2006/wordml" xmlns:wps="http://schemas.microsoft.com/office/word/2010/wordprocessingShape" mc:Ignorable="w14 wp14">
-  <w:docDefaults>
-    <w:rPrDefault>
-      <w:rPr>
-        <w:rFonts w:asciiTheme="minorHAnsi" w:eastAsiaTheme="minorHAnsi" w:hAnsiTheme="minorHAnsi" w:cstheme="minorBidi"/>
-        <w:sz w:val="24"/>
-        <w:szCs w:val="24"/>
-        <w:lang w:val="tr-TR" w:eastAsia="en-US" w:bidi="ar-SA"/>
-      </w:rPr>
-    </w:rPrDefault>
-    <w:pPrDefault/>
-  </w:docDefaults>
-  <w:latentStyles w:defLockedState="0" w:defUIPriority="99" w:defSemiHidden="1" w:defUnhideWhenUsed="1" w:defQFormat="0" w:count="267">
-    <w:lsdException w:name="Normal" w:semiHidden="0" w:uiPriority="0" w:unhideWhenUsed="0" w:qFormat="1"/>
-    <w:lsdException w:name="heading 1" w:semiHidden="0" w:uiPriority="9" w:unhideWhenUsed="0" w:qFormat="1"/>
-    <w:lsdException w:name="heading 2" w:uiPriority="9" w:qFormat="1"/>
-    <w:lsdException w:name="heading 3" w:uiPriority="9" w:qFormat="1"/>
-    <w:lsdException w:name="heading 4" w:uiPriority="9" w:qFormat="1"/>
-    <w:lsdException w:name="heading 5" w:uiPriority="9" w:qFormat="1"/>
-    <w:lsdException w:name="heading 6" w:uiPriority="9" w:qFormat="1"/>
-    <w:lsdException w:name="heading 7" w:uiPriority="9" w:qFormat="1"/>
-    <w:lsdException w:name="heading 8" w:uiPriority="9" w:qFormat="1"/>
-    <w:lsdException w:name="heading 9" w:uiPriority="9" w:qFormat="1"/>
-    <w:lsdException w:name="toc 1" w:uiPriority="39"/>
-    <w:lsdException w:name="toc 2" w:uiPriority="39"/>
-    <w:lsdException w:name="toc 3" w:uiPriority="39"/>
-    <w:lsdException w:name="toc 4" w:uiPriority="39"/>
-    <w:lsdException w:name="toc 5" w:uiPriority="39"/>
-    <w:lsdException w:name="toc 6" w:uiPriority="39"/>
-    <w:lsdException w:name="toc 7" w:uiPriority="39"/>
-    <w:lsdException w:name="toc 8" w:uiPriority="39"/>
-    <w:lsdException w:name="toc 9" w:uiPriority="39"/>
-    <w:lsdException w:name="caption" w:uiPriority="35" w:qFormat="1"/>
-    <w:lsdException w:name="Title" w:semiHidden="0" w:uiPriority="0" w:unhideWhenUsed="0" w:qFormat="1"/>
-    <w:lsdException w:name="Default Paragraph Font" w:uiPriority="1"/>
-    <w:lsdException w:name="Subtitle" w:semiHidden="0" w:uiPriority="11" w:unhideWhenUsed="0" w:qFormat="1"/>
-    <w:lsdException w:name="Strong" w:semiHidden="0" w:uiPriority="22" w:unhideWhenUsed="0" w:qFormat="1"/>
-    <w:lsdException w:name="Emphasis" w:semiHidden="0" w:uiPriority="20" w:unhideWhenUsed="0" w:qFormat="1"/>
-    <w:lsdException w:name="Table Grid" w:semiHidden="0" w:uiPriority="39" w:unhideWhenUsed="0"/>
-    <w:lsdException w:name="Placeholder Text" w:unhideWhenUsed="0"/>
-    <w:lsdException w:name="No Spacing" w:semiHidden="0" w:uiPriority="1" w:unhideWhenUsed="0" w:qFormat="1"/>
-    <w:lsdException w:name="Light Shading" w:semiHidden="0" w:uiPriority="60" w:unhideWhenUsed="0"/>
-    <w:lsdException w:name="Light List" w:semiHidden="0" w:uiPriority="61" w:unhideWhenUsed="0"/>
-    <w:lsdException w:name="Light Grid" w:semiHidden="0" w:uiPriority="62" w:unhideWhenUsed="0"/>
-    <w:lsdException w:name="Medium Shading 1" w:semiHidden="0" w:uiPriority="63" w:unhideWhenUsed="0"/>
-    <w:lsdException w:name="Medium Shading 2" w:semiHidden="0" w:uiPriority="64" w:unhideWhenUsed="0"/>
-    <w:lsdException w:name="Medium List 1" w:semiHidden="0" w:uiPriority="65" w:unhideWhenUsed="0"/>
-    <w:lsdException w:name="Medium List 2" w:semiHidden="0" w:uiPriority="66" w:unhideWhenUsed="0"/>
-    <w:lsdException w:name="Medium Grid 1" w:semiHidden="0" w:uiPriority="67" w:unhideWhenUsed="0"/>
-    <w:lsdException w:name="Medium Grid 2" w:semiHidden="0" w:uiPriority="68" w:unhideWhenUsed="0"/>
-    <w:lsdException w:name="Medium Grid 3" w:semiHidden="0" w:uiPriority="69" w:unhideWhenUsed="0"/>
-    <w:lsdException w:name="Dark List" w:semiHidden="0" w:uiPriority="70" w:unhideWhenUsed="0"/>
-    <w:lsdException w:name="Colorful Shading" w:semiHidden="0" w:uiPriority="71" w:unhideWhenUsed="0"/>
-    <w:lsdException w:name="Colorful List" w:semiHidden="0" w:uiPriority="72" w:unhideWhenUsed="0"/>
-    <w:lsdException w:name="Colorful Grid" w:semiHidden="0" w:uiPriority="73" w:unhideWhenUsed="0"/>
-    <w:lsdException w:name="Light Shading Accent 1" w:semiHidden="0" w:uiPriority="60" w:unhideWhenUsed="0"/>
-    <w:lsdException w:name="Light List Accent 1" w:semiHidden="0" w:uiPriority="61" w:unhideWhenUsed="0"/>
-    <w:lsdException w:name="Light Grid Accent 1" w:semiHidden="0" w:uiPriority="62" w:unhideWhenUsed="0"/>
-    <w:lsdException w:name="Medium Shading 1 Accent 1" w:semiHidden="0" w:uiPriority="63" w:unhideWhenUsed="0"/>
-    <w:lsdException w:name="Medium Shading 2 Accent 1" w:semiHidden="0" w:uiPriority="64" w:unhideWhenUsed="0"/>
-    <w:lsdException w:name="Medium List 1 Accent 1" w:semiHidden="0" w:uiPriority="65" w:unhideWhenUsed="0"/>
-    <w:lsdException w:name="Revision" w:unhideWhenUsed="0"/>
-    <w:lsdException w:name="List Paragraph" w:semiHidden="0" w:uiPriority="34" w:unhideWhenUsed="0" w:qFormat="1"/>
-    <w:lsdException w:name="Quote" w:semiHidden="0" w:uiPriority="29" w:unhideWhenUsed="0" w:qFormat="1"/>
-    <w:lsdException w:name="Intense Quote" w:semiHidden="0" w:uiPriority="30" w:unhideWhenUsed="0" w:qFormat="1"/>
-    <w:lsdException w:name="Medium List 2 Accent 1" w:semiHidden="0" w:uiPriority="66" w:unhideWhenUsed="0"/>
-    <w:lsdException w:name="Medium Grid 1 Accent 1" w:semiHidden="0" w:uiPriority="67" w:unhideWhenUsed="0"/>
-    <w:lsdException w:name="Medium Grid 2 Accent 1" w:semiHidden="0" w:uiPriority="68" w:unhideWhenUsed="0"/>
-    <w:lsdException w:name="Medium Grid 3 Accent 1" w:semiHidden="0" w:uiPriority="69" w:unhideWhenUsed="0"/>
-    <w:lsdException w:name="Dark List Accent 1" w:semiHidden="0" w:uiPriority="70" w:unhideWhenUsed="0"/>
-    <w:lsdException w:name="Colorful Shading Accent 1" w:semiHidden="0" w:uiPriority="71" w:unhideWhenUsed="0"/>
-    <w:lsdException w:name="Colorful List Accent 1" w:semiHidden="0" w:uiPriority="72" w:unhideWhenUsed="0"/>
-    <w:lsdException w:name="Colorful Grid Accent 1" w:semiHidden="0" w:uiPriority="73" w:unhideWhenUsed="0"/>
-    <w:lsdException w:name="Light Shading Accent 2" w:semiHidden="0" w:uiPriority="60" w:unhideWhenUsed="0"/>
-    <w:lsdException w:name="Light List Accent 2" w:semiHidden="0" w:uiPriority="61" w:unhideWhenUsed="0"/>
-    <w:lsdException w:name="Light Grid Accent 2" w:semiHidden="0" w:uiPriority="62" w:unhideWhenUsed="0"/>
-    <w:lsdException w:name="Medium Shading 1 Accent 2" w:semiHidden="0" w:uiPriority="63" w:unhideWhenUsed="0"/>
-    <w:lsdException w:name="Medium Shading 2 Accent 2" w:semiHidden="0" w:uiPriority="64" w:unhideWhenUsed="0"/>
-    <w:lsdException w:name="Medium List 1 Accent 2" w:semiHidden="0" w:uiPriority="65" w:unhideWhenUsed="0"/>
-    <w:lsdException w:name="Medium List 2 Accent 2" w:semiHidden="0" w:uiPriority="66" w:unhideWhenUsed="0"/>
-    <w:lsdException w:name="Medium Grid 1 Accent 2" w:semiHidden="0" w:uiPriority="67" w:unhideWhenUsed="0"/>
-    <w:lsdException w:name="Medium Grid 2 Accent 2" w:semiHidden="0" w:uiPriority="68" w:unhideWhenUsed="0"/>
-    <w:lsdException w:name="Medium Grid 3 Accent 2" w:semiHidden="0" w:uiPriority="69" w:unhideWhenUsed="0"/>
-    <w:lsdException w:name="Dark List Accent 2" w:semiHidden="0" w:uiPriority="70" w:unhideWhenUsed="0"/>
-    <w:lsdException w:name="Colorful Shading Accent 2" w:semiHidden="0" w:uiPriority="71" w:unhideWhenUsed="0"/>
-    <w:lsdException w:name="Colorful List Accent 2" w:semiHidden="0" w:uiPriority="72" w:unhideWhenUsed="0"/>
-    <w:lsdException w:name="Colorful Grid Accent 2" w:semiHidden="0" w:uiPriority="73" w:unhideWhenUsed="0"/>
-    <w:lsdException w:name="Light Shading Accent 3" w:semiHidden="0" w:uiPriority="60" w:unhideWhenUsed="0"/>
-    <w:lsdException w:name="Light List Accent 3" w:semiHidden="0" w:uiPriority="61" w:unhideWhenUsed="0"/>
-    <w:lsdException w:name="Light Grid Accent 3" w:semiHidden="0" w:uiPriority="62" w:unhideWhenUsed="0"/>
-    <w:lsdException w:name="Medium Shading 1 Accent 3" w:semiHidden="0" w:uiPriority="63" w:unhideWhenUsed="0"/>
-    <w:lsdException w:name="Medium Shading 2 Accent 3" w:semiHidden="0" w:uiPriority="64" w:unhideWhenUsed="0"/>
-    <w:lsdException w:name="Medium List 1 Accent 3" w:semiHidden="0" w:uiPriority="65" w:unhideWhenUsed="0"/>
-    <w:lsdException w:name="Medium List 2 Accent 3" w:semiHidden="0" w:uiPriority="66" w:unhideWhenUsed="0"/>
-    <w:lsdException w:name="Medium Grid 1 Accent 3" w:semiHidden="0" w:uiPriority="67" w:unhideWhenUsed="0"/>
-    <w:lsdException w:name="Medium Grid 2 Accent 3" w:semiHidden="0" w:uiPriority="68" w:unhideWhenUsed="0"/>
-    <w:lsdException w:name="Medium Grid 3 Accent 3" w:semiHidden="0" w:uiPriority="69" w:unhideWhenUsed="0"/>
-    <w:lsdException w:name="Dark List Accent 3" w:semiHidden="0" w:uiPriority="70" w:unhideWhenUsed="0"/>
-    <w:lsdException w:name="Colorful Shading Accent 3" w:semiHidden="0" w:uiPriority="71" w:unhideWhenUsed="0"/>
-    <w:lsdException w:name="Colorful List Accent 3" w:semiHidden="0" w:uiPriority="72" w:unhideWhenUsed="0"/>
-    <w:lsdException w:name="Colorful Grid Accent 3" w:semiHidden="0" w:uiPriority="73" w:unhideWhenUsed="0"/>
-    <w:lsdException w:name="Light Shading Accent 4" w:semiHidden="0" w:uiPriority="60" w:unhideWhenUsed="0"/>
-    <w:lsdException w:name="Light List Accent 4" w:semiHidden="0" w:uiPriority="61" w:unhideWhenUsed="0"/>
-    <w:lsdException w:name="Light Grid Accent 4" w:semiHidden="0" w:uiPriority="62" w:unhideWhenUsed="0"/>
-    <w:lsdException w:name="Medium Shading 1 Accent 4" w:semiHidden="0" w:uiPriority="63" w:unhideWhenUsed="0"/>
-    <w:lsdException w:name="Medium Shading 2 Accent 4" w:semiHidden="0" w:uiPriority="64" w:unhideWhenUsed="0"/>
-    <w:lsdException w:name="Medium List 1 Accent 4" w:semiHidden="0" w:uiPriority="65" w:unhideWhenUsed="0"/>
-    <w:lsdException w:name="Medium List 2 Accent 4" w:semiHidden="0" w:uiPriority="66" w:unhideWhenUsed="0"/>
-    <w:lsdException w:name="Medium Grid 1 Accent 4" w:semiHidden="0" w:uiPriority="67" w:unhideWhenUsed="0"/>
-    <w:lsdException w:name="Medium Grid 2 Accent 4" w:semiHidden="0" w:uiPriority="68" w:unhideWhenUsed="0"/>
-    <w:lsdException w:name="Medium Grid 3 Accent 4" w:semiHidden="0" w:uiPriority="69" w:unhideWhenUsed="0"/>
-    <w:lsdException w:name="Dark List Accent 4" w:semiHidden="0" w:uiPriority="70" w:unhideWhenUsed="0"/>
-    <w:lsdException w:name="Colorful Shading Accent 4" w:semiHidden="0" w:uiPriority="71" w:unhideWhenUsed="0"/>
-    <w:lsdException w:name="Colorful List Accent 4" w:semiHidden="0" w:uiPriority="72" w:unhideWhenUsed="0"/>
-    <w:lsdException w:name="Colorful Grid Accent 4" w:semiHidden="0" w:uiPriority="73" w:unhideWhenUsed="0"/>
-    <w:lsdException w:name="Light Shading Accent 5" w:semiHidden="0" w:uiPriority="60" w:unhideWhenUsed="0"/>
-    <w:lsdException w:name="Light List Accent 5" w:semiHidden="0" w:uiPriority="61" w:unhideWhenUsed="0"/>
-    <w:lsdException w:name="Light Grid Accent 5" w:semiHidden="0" w:uiPriority="62" w:unhideWhenUsed="0"/>
-    <w:lsdException w:name="Medium Shading 1 Accent 5" w:semiHidden="0" w:uiPriority="63" w:unhideWhenUsed="0"/>
-    <w:lsdException w:name="Medium Shading 2 Accent 5" w:semiHidden="0" w:uiPriority="64" w:unhideWhenUsed="0"/>
-    <w:lsdException w:name="Medium List 1 Accent 5" w:semiHidden="0" w:uiPriority="65" w:unhideWhenUsed="0"/>
-    <w:lsdException w:name="Medium List 2 Accent 5" w:semiHidden="0" w:uiPriority="66" w:unhideWhenUsed="0"/>
-    <w:lsdException w:name="Medium Grid 1 Accent 5" w:semiHidden="0" w:uiPriority="67" w:unhideWhenUsed="0"/>
-    <w:lsdException w:name="Medium Grid 2 Accent 5" w:semiHidden="0" w:uiPriority="68" w:unhideWhenUsed="0"/>
-    <w:lsdException w:name="Medium Grid 3 Accent 5" w:semiHidden="0" w:uiPriority="69" w:unhideWhenUsed="0"/>
-    <w:lsdException w:name="Dark List Accent 5" w:semiHidden="0" w:uiPriority="70" w:unhideWhenUsed="0"/>
-    <w:lsdException w:name="Colorful Shading Accent 5" w:semiHidden="0" w:uiPriority="71" w:unhideWhenUsed="0"/>
-    <w:lsdException w:name="Colorful List Accent 5" w:semiHidden="0" w:uiPriority="72" w:unhideWhenUsed="0"/>
-    <w:lsdException w:name="Colorful Grid Accent 5" w:semiHidden="0" w:uiPriority="73" w:unhideWhenUsed="0"/>
-    <w:lsdException w:name="Light Shading Accent 6" w:semiHidden="0" w:uiPriority="60" w:unhideWhenUsed="0"/>
-    <w:lsdException w:name="Light List Accent 6" w:semiHidden="0" w:uiPriority="61" w:unhideWhenUsed="0"/>
-    <w:lsdException w:name="Light Grid Accent 6" w:semiHidden="0" w:uiPriority="62" w:unhideWhenUsed="0"/>
-    <w:lsdException w:name="Medium Shading 1 Accent 6" w:semiHidden="0" w:uiPriority="63" w:unhideWhenUsed="0"/>
-    <w:lsdException w:name="Medium Shading 2 Accent 6" w:semiHidden="0" w:uiPriority="64" w:unhideWhenUsed="0"/>
-    <w:lsdException w:name="Medium List 1 Accent 6" w:semiHidden="0" w:uiPriority="65" w:unhideWhenUsed="0"/>
-    <w:lsdException w:name="Medium List 2 Accent 6" w:semiHidden="0" w:uiPriority="66" w:unhideWhenUsed="0"/>
-    <w:lsdException w:name="Medium Grid 1 Accent 6" w:semiHidden="0" w:uiPriority="67" w:unhideWhenUsed="0"/>
-    <w:lsdException w:name="Medium Grid 2 Accent 6" w:semiHidden="0" w:uiPriority="68" w:unhideWhenUsed="0"/>
-    <w:lsdException w:name="Medium Grid 3 Accent 6" w:semiHidden="0" w:uiPriority="69" w:unhideWhenUsed="0"/>
-    <w:lsdException w:name="Dark List Accent 6" w:semiHidden="0" w:uiPriority="70" w:unhideWhenUsed="0"/>
-    <w:lsdException w:name="Colorful Shading Accent 6" w:semiHidden="0" w:uiPriority="71" w:unhideWhenUsed="0"/>
-    <w:lsdException w:name="Colorful List Accent 6" w:semiHidden="0" w:uiPriority="72" w:unhideWhenUsed="0"/>
-    <w:lsdException w:name="Colorful Grid Accent 6" w:semiHidden="0" w:uiPriority="73" w:unhideWhenUsed="0"/>
-    <w:lsdException w:name="Subtle Emphasis" w:semiHidden="0" w:uiPriority="19" w:unhideWhenUsed="0" w:qFormat="1"/>
-    <w:lsdException w:name="Intense Emphasis" w:semiHidden="0" w:uiPriority="21" w:unhideWhenUsed="0" w:qFormat="1"/>
-    <w:lsdException w:name="Subtle Reference" w:semiHidden="0" w:uiPriority="31" w:unhideWhenUsed="0" w:qFormat="1"/>
-    <w:lsdException w:name="Intense Reference" w:semiHidden="0" w:uiPriority="32" w:unhideWhenUsed="0" w:qFormat="1"/>
-    <w:lsdException w:name="Book Title" w:semiHidden="0" w:uiPriority="33" w:unhideWhenUsed="0" w:qFormat="1"/>
-    <w:lsdException w:name="Bibliography" w:uiPriority="37"/>
-    <w:lsdException w:name="TOC Heading" w:uiPriority="39" w:qFormat="1"/>
-  </w:latentStyles>
-  <w:style w:type="paragraph" w:default="1" w:styleId="a">
-    <w:name w:val="Normal"/>
+  <w:style w:type="character" w:styleId="Strong">
+    <w:name w:val="Strong"/>
+    <w:basedOn w:val="DefaultParagraphFont"/>
+    <w:uiPriority w:val="22"/>
     <w:qFormat/>
+    <w:rsid w:val="001C4E04"/>
     <w:rPr>
-      <w:lang w:val="en-US"/>
-    </w:rPr>
-  </w:style>
-  <w:style w:type="character" w:default="1" w:styleId="a0">
-    <w:name w:val="Default Paragraph Font"/>
-    <w:uiPriority w:val="1"/>
-    <w:semiHidden/>
-    <w:unhideWhenUsed/>
-  </w:style>
-  <w:style w:type="table" w:default="1" w:styleId="a1">
-    <w:name w:val="Normal Table"/>
-    <w:uiPriority w:val="99"/>
-    <w:semiHidden/>
-    <w:unhideWhenUsed/>
-    <w:tblPr>
-      <w:tblInd w:w="0" w:type="dxa"/>
-      <w:tblCellMar>
-        <w:top w:w="0" w:type="dxa"/>
-        <w:left w:w="108" w:type="dxa"/>
-        <w:bottom w:w="0" w:type="dxa"/>
-        <w:right w:w="108" w:type="dxa"/>
-      </w:tblCellMar>
-    </w:tblPr>
-  </w:style>
-  <w:style w:type="numbering" w:default="1" w:styleId="a2">
-    <w:name w:val="No List"/>
-    <w:uiPriority w:val="99"/>
-    <w:semiHidden/>
-    <w:unhideWhenUsed/>
-  </w:style>
-  <w:style w:type="paragraph" w:styleId="a3">
-    <w:name w:val="List Paragraph"/>
-    <w:basedOn w:val="a"/>
-    <w:uiPriority w:val="34"/>
-    <w:qFormat/>
-    <w:rsid w:val="00EF0F5D"/>
-    <w:pPr>
-      <w:ind w:left="720"/>
-      <w:contextualSpacing/>
-    </w:pPr>
-  </w:style>
-  <w:style w:type="paragraph" w:customStyle="1" w:styleId="TitleCover">
-    <w:name w:val="Title Cover"/>
-    <w:basedOn w:val="a"/>
-    <w:next w:val="a"/>
-    <w:link w:val="TitleCoverChar"/>
-    <w:rsid w:val="00A05C89"/>
-    <w:pPr>
-      <w:keepNext/>
-      <w:keepLines/>
-      <w:spacing w:before="1600" w:after="200" w:line="600" w:lineRule="exact"/>
-    </w:pPr>
-    <w:rPr>
-      <w:rFonts w:ascii="Verdana" w:eastAsia="Times New Roman" w:hAnsi="Verdana" w:cs="Times New Roman"/>
       <w:b/>
-      <w:spacing w:val="20"/>
-      <w:kern w:val="28"/>
-      <w:sz w:val="60"/>
-      <w:szCs w:val="72"/>
-    </w:rPr>
-  </w:style>
-  <w:style w:type="character" w:customStyle="1" w:styleId="TitleCoverChar">
-    <w:name w:val="Title Cover Char"/>
-    <w:basedOn w:val="a0"/>
-    <w:link w:val="TitleCover"/>
-    <w:rsid w:val="00A05C89"/>
-    <w:rPr>
-      <w:rFonts w:ascii="Verdana" w:eastAsia="Times New Roman" w:hAnsi="Verdana" w:cs="Times New Roman"/>
-      <w:b/>
-      <w:spacing w:val="20"/>
-      <w:kern w:val="28"/>
-      <w:sz w:val="60"/>
-      <w:szCs w:val="72"/>
-      <w:lang w:val="en-US"/>
-    </w:rPr>
-  </w:style>
-  <w:style w:type="paragraph" w:styleId="a4">
-    <w:name w:val="Title"/>
-    <w:basedOn w:val="a"/>
-    <w:next w:val="a"/>
-    <w:link w:val="a5"/>
-    <w:autoRedefine/>
-    <w:qFormat/>
-    <w:rsid w:val="00A05C89"/>
-    <w:pPr>
-      <w:keepNext/>
-      <w:keepLines/>
-      <w:spacing w:before="600" w:after="40"/>
-    </w:pPr>
-    <w:rPr>
-      <w:rFonts w:eastAsia="Times New Roman" w:cstheme="minorHAnsi"/>
-      <w:spacing w:val="20"/>
-      <w:kern w:val="28"/>
-    </w:rPr>
-  </w:style>
-  <w:style w:type="character" w:customStyle="1" w:styleId="a5">
-    <w:name w:val="Название Знак"/>
-    <w:basedOn w:val="a0"/>
-    <w:link w:val="a4"/>
-    <w:rsid w:val="00A05C89"/>
-    <w:rPr>
-      <w:rFonts w:eastAsia="Times New Roman" w:cstheme="minorHAnsi"/>
-      <w:spacing w:val="20"/>
-      <w:kern w:val="28"/>
-      <w:lang w:val="en-US"/>
-    </w:rPr>
-  </w:style>
-  <w:style w:type="paragraph" w:customStyle="1" w:styleId="CompanyName">
-    <w:name w:val="Company Name"/>
-    <w:basedOn w:val="a"/>
-    <w:rsid w:val="00A05C89"/>
-    <w:pPr>
-      <w:keepNext/>
-      <w:keepLines/>
-      <w:pBdr>
-        <w:bottom w:val="single" w:sz="6" w:space="2" w:color="999999"/>
-      </w:pBdr>
-      <w:spacing w:line="220" w:lineRule="atLeast"/>
-    </w:pPr>
-    <w:rPr>
-      <w:rFonts w:ascii="Verdana" w:eastAsia="Times New Roman" w:hAnsi="Verdana" w:cs="Times New Roman"/>
-      <w:spacing w:val="10"/>
-      <w:kern w:val="28"/>
-      <w:sz w:val="32"/>
-      <w:szCs w:val="32"/>
-    </w:rPr>
-  </w:style>
-  <w:style w:type="paragraph" w:customStyle="1" w:styleId="Author">
-    <w:name w:val="Author"/>
-    <w:autoRedefine/>
-    <w:rsid w:val="00A05C89"/>
-    <w:pPr>
-      <w:spacing w:before="960" w:after="240"/>
-      <w:contextualSpacing/>
-    </w:pPr>
-    <w:rPr>
-      <w:rFonts w:ascii="Tahoma" w:eastAsia="Times New Roman" w:hAnsi="Tahoma" w:cs="Times New Roman"/>
-      <w:iCs/>
-      <w:spacing w:val="10"/>
-      <w:sz w:val="22"/>
-      <w:szCs w:val="20"/>
-      <w:lang w:val="en-US"/>
-    </w:rPr>
-  </w:style>
-  <w:style w:type="paragraph" w:styleId="a6">
-    <w:name w:val="Normal (Web)"/>
-    <w:basedOn w:val="a"/>
-    <w:uiPriority w:val="99"/>
-    <w:unhideWhenUsed/>
-    <w:rsid w:val="00A05C89"/>
-    <w:pPr>
-      <w:spacing w:before="100" w:beforeAutospacing="1" w:after="100" w:afterAutospacing="1"/>
-    </w:pPr>
-    <w:rPr>
-      <w:rFonts w:ascii="Times New Roman" w:eastAsia="Times New Roman" w:hAnsi="Times New Roman" w:cs="Times New Roman"/>
-      <w:lang w:val="tr-TR" w:eastAsia="tr-TR"/>
-    </w:rPr>
-  </w:style>
-  <w:style w:type="character" w:customStyle="1" w:styleId="apple-tab-span">
-    <w:name w:val="apple-tab-span"/>
-    <w:basedOn w:val="a0"/>
-    <w:rsid w:val="00A05C89"/>
-  </w:style>
-  <w:style w:type="paragraph" w:styleId="a7">
-    <w:name w:val="footer"/>
-    <w:basedOn w:val="a"/>
-    <w:link w:val="a8"/>
-    <w:uiPriority w:val="99"/>
-    <w:unhideWhenUsed/>
-    <w:rsid w:val="00A05C89"/>
-    <w:pPr>
-      <w:tabs>
-        <w:tab w:val="center" w:pos="4536"/>
-        <w:tab w:val="right" w:pos="9072"/>
-      </w:tabs>
-    </w:pPr>
-  </w:style>
-  <w:style w:type="character" w:customStyle="1" w:styleId="a8">
-    <w:name w:val="Нижний колонтитул Знак"/>
-    <w:basedOn w:val="a0"/>
-    <w:link w:val="a7"/>
-    <w:uiPriority w:val="99"/>
-    <w:rsid w:val="00A05C89"/>
-    <w:rPr>
-      <w:lang w:val="en-US"/>
-    </w:rPr>
-  </w:style>
-  <w:style w:type="character" w:styleId="a9">
-    <w:name w:val="page number"/>
-    <w:basedOn w:val="a0"/>
-    <w:uiPriority w:val="99"/>
-    <w:semiHidden/>
-    <w:unhideWhenUsed/>
-    <w:rsid w:val="00A05C89"/>
-  </w:style>
-  <w:style w:type="paragraph" w:styleId="aa">
-    <w:name w:val="Balloon Text"/>
-    <w:basedOn w:val="a"/>
-    <w:link w:val="ab"/>
-    <w:uiPriority w:val="99"/>
-    <w:semiHidden/>
-    <w:unhideWhenUsed/>
-    <w:rsid w:val="00A6124B"/>
-    <w:rPr>
-      <w:rFonts w:ascii="Tahoma" w:hAnsi="Tahoma" w:cs="Tahoma"/>
-      <w:sz w:val="16"/>
-      <w:szCs w:val="16"/>
-    </w:rPr>
-  </w:style>
-  <w:style w:type="character" w:customStyle="1" w:styleId="ab">
-    <w:name w:val="Текст выноски Знак"/>
-    <w:basedOn w:val="a0"/>
-    <w:link w:val="aa"/>
-    <w:uiPriority w:val="99"/>
-    <w:semiHidden/>
-    <w:rsid w:val="00A6124B"/>
-    <w:rPr>
-      <w:rFonts w:ascii="Tahoma" w:hAnsi="Tahoma" w:cs="Tahoma"/>
-      <w:sz w:val="16"/>
-      <w:szCs w:val="16"/>
-      <w:lang w:val="en-US"/>
+      <w:bCs/>
     </w:rPr>
   </w:style>
 </w:styles>
@@ -6889,7 +7333,7 @@
   <a:extraClrSchemeLst/>
   <a:extLst>
     <a:ext uri="{05A4C25C-085E-4340-85A3-A5531E510DB2}">
-      <thm15:themeFamily xmlns:thm15="http://schemas.microsoft.com/office/thememl/2012/main" xmlns="" name="Office Theme" id="{62F939B6-93AF-4DB8-9C6B-D6C7DFDC589F}" vid="{4A3C46E8-61CC-4603-A589-7422A47A8E4A}"/>
+      <thm15:themeFamily xmlns:thm15="http://schemas.microsoft.com/office/thememl/2012/main" name="Office Theme" id="{62F939B6-93AF-4DB8-9C6B-D6C7DFDC589F}" vid="{4A3C46E8-61CC-4603-A589-7422A47A8E4A}"/>
     </a:ext>
   </a:extLst>
 </a:theme>

</xml_diff>